<commit_message>
Cambio del nombre de proyect
</commit_message>
<xml_diff>
--- a/G08P1 - Memoria.docx
+++ b/G08P1 - Memoria.docx
@@ -1,6 +1,6 @@
 
 <file path=word/document.xml><?xml version="1.0" encoding="utf-8"?>
-<w:document xmlns:wpc="http://schemas.microsoft.com/office/word/2010/wordprocessingCanvas" xmlns:cx="http://schemas.microsoft.com/office/drawing/2014/chartex" xmlns:cx1="http://schemas.microsoft.com/office/drawing/2015/9/8/chartex" xmlns:mc="http://schemas.openxmlformats.org/markup-compatibility/2006" xmlns:o="urn:schemas-microsoft-com:office:office" xmlns:r="http://schemas.openxmlformats.org/officeDocument/2006/relationships" xmlns:m="http://schemas.openxmlformats.org/officeDocument/2006/math" xmlns:v="urn:schemas-microsoft-com:vml" xmlns:wp14="http://schemas.microsoft.com/office/word/2010/wordprocessingDrawing" xmlns:wp="http://schemas.openxmlformats.org/drawingml/2006/wordprocessingDrawing" xmlns:w10="urn:schemas-microsoft-com:office:word" xmlns:w="http://schemas.openxmlformats.org/wordprocessingml/2006/main" xmlns:w14="http://schemas.microsoft.com/office/word/2010/wordml" xmlns:w15="http://schemas.microsoft.com/office/word/2012/wordml" xmlns:w16se="http://schemas.microsoft.com/office/word/2015/wordml/symex" xmlns:wpg="http://schemas.microsoft.com/office/word/2010/wordprocessingGroup" xmlns:wpi="http://schemas.microsoft.com/office/word/2010/wordprocessingInk" xmlns:wne="http://schemas.microsoft.com/office/word/2006/wordml" xmlns:wps="http://schemas.microsoft.com/office/word/2010/wordprocessingShape" mc:Ignorable="w14 w15 w16se wp14">
+<w:document xmlns:wpc="http://schemas.microsoft.com/office/word/2010/wordprocessingCanvas" xmlns:cx="http://schemas.microsoft.com/office/drawing/2014/chartex" xmlns:cx1="http://schemas.microsoft.com/office/drawing/2015/9/8/chartex" xmlns:cx2="http://schemas.microsoft.com/office/drawing/2015/10/21/chartex" xmlns:cx3="http://schemas.microsoft.com/office/drawing/2016/5/9/chartex" xmlns:cx4="http://schemas.microsoft.com/office/drawing/2016/5/10/chartex" xmlns:cx5="http://schemas.microsoft.com/office/drawing/2016/5/11/chartex" xmlns:cx6="http://schemas.microsoft.com/office/drawing/2016/5/12/chartex" xmlns:cx7="http://schemas.microsoft.com/office/drawing/2016/5/13/chartex" xmlns:cx8="http://schemas.microsoft.com/office/drawing/2016/5/14/chartex" xmlns:mc="http://schemas.openxmlformats.org/markup-compatibility/2006" xmlns:aink="http://schemas.microsoft.com/office/drawing/2016/ink" xmlns:am3d="http://schemas.microsoft.com/office/drawing/2017/model3d" xmlns:o="urn:schemas-microsoft-com:office:office" xmlns:r="http://schemas.openxmlformats.org/officeDocument/2006/relationships" xmlns:m="http://schemas.openxmlformats.org/officeDocument/2006/math" xmlns:v="urn:schemas-microsoft-com:vml" xmlns:wp14="http://schemas.microsoft.com/office/word/2010/wordprocessingDrawing" xmlns:wp="http://schemas.openxmlformats.org/drawingml/2006/wordprocessingDrawing" xmlns:w10="urn:schemas-microsoft-com:office:word" xmlns:w="http://schemas.openxmlformats.org/wordprocessingml/2006/main" xmlns:w14="http://schemas.microsoft.com/office/word/2010/wordml" xmlns:w15="http://schemas.microsoft.com/office/word/2012/wordml" xmlns:w16cex="http://schemas.microsoft.com/office/word/2018/wordml/cex" xmlns:w16cid="http://schemas.microsoft.com/office/word/2016/wordml/cid" xmlns:w16="http://schemas.microsoft.com/office/word/2018/wordml" xmlns:w16se="http://schemas.microsoft.com/office/word/2015/wordml/symex" xmlns:wpg="http://schemas.microsoft.com/office/word/2010/wordprocessingGroup" xmlns:wpi="http://schemas.microsoft.com/office/word/2010/wordprocessingInk" xmlns:wne="http://schemas.microsoft.com/office/word/2006/wordml" xmlns:wps="http://schemas.microsoft.com/office/word/2010/wordprocessingShape" mc:Ignorable="w14 w15 w16se w16cid w16 w16cex wp14">
   <w:body>
     <w:p>
       <w:pPr>
@@ -44,7 +44,7 @@
     </w:p>
     <w:p>
       <w:pPr>
-        <w:pStyle w:val="Title"/>
+        <w:pStyle w:val="Ttulo"/>
       </w:pPr>
       <w:r>
         <w:t>Programación Evolutiva</w:t>
@@ -52,7 +52,7 @@
     </w:p>
     <w:p>
       <w:pPr>
-        <w:pStyle w:val="Title"/>
+        <w:pStyle w:val="Ttulo"/>
       </w:pPr>
       <w:r>
         <w:t>Práctica 1</w:t>
@@ -116,6 +116,14 @@
     </w:p>
     <w:p>
       <w:pPr>
+        <w:jc w:val="center"/>
+        <w:rPr>
+          <w:sz w:val="56"/>
+        </w:rPr>
+      </w:pPr>
+    </w:p>
+    <w:p>
+      <w:pPr>
         <w:jc w:val="right"/>
         <w:rPr>
           <w:sz w:val="24"/>
@@ -147,26 +155,12 @@
         </w:rPr>
         <w:t>dro Olmos Rojas</w:t>
       </w:r>
-    </w:p>
-    <w:p>
-      <w:pPr>
-        <w:jc w:val="right"/>
-        <w:rPr>
-          <w:sz w:val="24"/>
-        </w:rPr>
-      </w:pPr>
-    </w:p>
-    <w:p>
-      <w:pPr>
-        <w:jc w:val="right"/>
-        <w:rPr>
-          <w:sz w:val="24"/>
-        </w:rPr>
-      </w:pPr>
-    </w:p>
-    <w:p>
-      <w:pPr>
-        <w:pStyle w:val="Heading1"/>
+      <w:bookmarkStart w:id="0" w:name="_GoBack"/>
+      <w:bookmarkEnd w:id="0"/>
+    </w:p>
+    <w:p>
+      <w:pPr>
+        <w:pStyle w:val="Ttulo1"/>
       </w:pPr>
       <w:r>
         <w:lastRenderedPageBreak/>
@@ -188,7 +182,7 @@
     </w:p>
     <w:p>
       <w:pPr>
-        <w:pStyle w:val="ListParagraph"/>
+        <w:pStyle w:val="Prrafodelista"/>
         <w:numPr>
           <w:ilvl w:val="0"/>
           <w:numId w:val="1"/>
@@ -225,7 +219,7 @@
     </w:p>
     <w:p>
       <w:pPr>
-        <w:pStyle w:val="ListParagraph"/>
+        <w:pStyle w:val="Prrafodelista"/>
         <w:numPr>
           <w:ilvl w:val="0"/>
           <w:numId w:val="1"/>
@@ -250,7 +244,7 @@
     </w:p>
     <w:p>
       <w:pPr>
-        <w:pStyle w:val="ListParagraph"/>
+        <w:pStyle w:val="Prrafodelista"/>
         <w:numPr>
           <w:ilvl w:val="1"/>
           <w:numId w:val="1"/>
@@ -268,7 +262,7 @@
     </w:p>
     <w:p>
       <w:pPr>
-        <w:pStyle w:val="ListParagraph"/>
+        <w:pStyle w:val="Prrafodelista"/>
         <w:numPr>
           <w:ilvl w:val="1"/>
           <w:numId w:val="1"/>
@@ -286,7 +280,7 @@
     </w:p>
     <w:p>
       <w:pPr>
-        <w:pStyle w:val="ListParagraph"/>
+        <w:pStyle w:val="Prrafodelista"/>
         <w:numPr>
           <w:ilvl w:val="1"/>
           <w:numId w:val="1"/>
@@ -304,7 +298,7 @@
     </w:p>
     <w:p>
       <w:pPr>
-        <w:pStyle w:val="ListParagraph"/>
+        <w:pStyle w:val="Prrafodelista"/>
         <w:numPr>
           <w:ilvl w:val="1"/>
           <w:numId w:val="1"/>
@@ -322,7 +316,7 @@
     </w:p>
     <w:p>
       <w:pPr>
-        <w:pStyle w:val="ListParagraph"/>
+        <w:pStyle w:val="Prrafodelista"/>
         <w:numPr>
           <w:ilvl w:val="1"/>
           <w:numId w:val="1"/>
@@ -341,12 +335,26 @@
         <w:rPr>
           <w:sz w:val="24"/>
         </w:rPr>
-        <w:t xml:space="preserve"> El resto de individuos se seleccionan con el torneo probabilístico.</w:t>
-      </w:r>
-    </w:p>
-    <w:p>
-      <w:pPr>
-        <w:pStyle w:val="ListParagraph"/>
+        <w:t xml:space="preserve"> El resto de </w:t>
+      </w:r>
+      <w:proofErr w:type="gramStart"/>
+      <w:r>
+        <w:rPr>
+          <w:sz w:val="24"/>
+        </w:rPr>
+        <w:t>individuos</w:t>
+      </w:r>
+      <w:proofErr w:type="gramEnd"/>
+      <w:r>
+        <w:rPr>
+          <w:sz w:val="24"/>
+        </w:rPr>
+        <w:t xml:space="preserve"> se seleccionan con el torneo probabilístico.</w:t>
+      </w:r>
+    </w:p>
+    <w:p>
+      <w:pPr>
+        <w:pStyle w:val="Prrafodelista"/>
         <w:numPr>
           <w:ilvl w:val="1"/>
           <w:numId w:val="1"/>
@@ -364,7 +372,7 @@
     </w:p>
     <w:p>
       <w:pPr>
-        <w:pStyle w:val="ListParagraph"/>
+        <w:pStyle w:val="Prrafodelista"/>
         <w:numPr>
           <w:ilvl w:val="0"/>
           <w:numId w:val="1"/>
@@ -389,7 +397,7 @@
     </w:p>
     <w:p>
       <w:pPr>
-        <w:pStyle w:val="ListParagraph"/>
+        <w:pStyle w:val="Prrafodelista"/>
         <w:numPr>
           <w:ilvl w:val="1"/>
           <w:numId w:val="1"/>
@@ -398,16 +406,24 @@
           <w:sz w:val="24"/>
         </w:rPr>
       </w:pPr>
-      <w:r>
-        <w:rPr>
-          <w:sz w:val="24"/>
-        </w:rPr>
-        <w:t>Monopunto: Tanto para bits como reales.</w:t>
-      </w:r>
-    </w:p>
-    <w:p>
-      <w:pPr>
-        <w:pStyle w:val="ListParagraph"/>
+      <w:proofErr w:type="spellStart"/>
+      <w:r>
+        <w:rPr>
+          <w:sz w:val="24"/>
+        </w:rPr>
+        <w:t>Monopunto</w:t>
+      </w:r>
+      <w:proofErr w:type="spellEnd"/>
+      <w:r>
+        <w:rPr>
+          <w:sz w:val="24"/>
+        </w:rPr>
+        <w:t>: Tanto para bits como reales.</w:t>
+      </w:r>
+    </w:p>
+    <w:p>
+      <w:pPr>
+        <w:pStyle w:val="Prrafodelista"/>
         <w:numPr>
           <w:ilvl w:val="1"/>
           <w:numId w:val="1"/>
@@ -425,7 +441,7 @@
     </w:p>
     <w:p>
       <w:pPr>
-        <w:pStyle w:val="ListParagraph"/>
+        <w:pStyle w:val="Prrafodelista"/>
         <w:numPr>
           <w:ilvl w:val="1"/>
           <w:numId w:val="1"/>
@@ -444,12 +460,26 @@
         <w:rPr>
           <w:sz w:val="24"/>
         </w:rPr>
-        <w:t>ionar el valor de alpha.</w:t>
-      </w:r>
-    </w:p>
-    <w:p>
-      <w:pPr>
-        <w:pStyle w:val="ListParagraph"/>
+        <w:t xml:space="preserve">ionar el valor de </w:t>
+      </w:r>
+      <w:proofErr w:type="spellStart"/>
+      <w:r>
+        <w:rPr>
+          <w:sz w:val="24"/>
+        </w:rPr>
+        <w:t>alpha</w:t>
+      </w:r>
+      <w:proofErr w:type="spellEnd"/>
+      <w:r>
+        <w:rPr>
+          <w:sz w:val="24"/>
+        </w:rPr>
+        <w:t>.</w:t>
+      </w:r>
+    </w:p>
+    <w:p>
+      <w:pPr>
+        <w:pStyle w:val="Prrafodelista"/>
         <w:numPr>
           <w:ilvl w:val="0"/>
           <w:numId w:val="1"/>
@@ -474,7 +504,7 @@
     </w:p>
     <w:p>
       <w:pPr>
-        <w:pStyle w:val="ListParagraph"/>
+        <w:pStyle w:val="Prrafodelista"/>
         <w:numPr>
           <w:ilvl w:val="1"/>
           <w:numId w:val="1"/>
@@ -492,7 +522,7 @@
     </w:p>
     <w:p>
       <w:pPr>
-        <w:pStyle w:val="ListParagraph"/>
+        <w:pStyle w:val="Prrafodelista"/>
         <w:numPr>
           <w:ilvl w:val="0"/>
           <w:numId w:val="1"/>
@@ -512,7 +542,7 @@
     </w:p>
     <w:p>
       <w:pPr>
-        <w:pStyle w:val="ListParagraph"/>
+        <w:pStyle w:val="Prrafodelista"/>
         <w:numPr>
           <w:ilvl w:val="0"/>
           <w:numId w:val="1"/>
@@ -537,7 +567,7 @@
     </w:p>
     <w:p>
       <w:pPr>
-        <w:pStyle w:val="ListParagraph"/>
+        <w:pStyle w:val="Prrafodelista"/>
         <w:numPr>
           <w:ilvl w:val="1"/>
           <w:numId w:val="1"/>
@@ -550,7 +580,21 @@
         <w:rPr>
           <w:sz w:val="24"/>
         </w:rPr>
-        <w:t xml:space="preserve">Podemos elegir que, cuando hayan pasado n generaciones sin haber logrado mejorar el mejor individuo, se resetee un k% de la población, para introducir </w:t>
+        <w:t xml:space="preserve">Podemos elegir que, cuando hayan pasado n generaciones sin haber logrado mejorar el mejor individuo, se </w:t>
+      </w:r>
+      <w:proofErr w:type="gramStart"/>
+      <w:r>
+        <w:rPr>
+          <w:sz w:val="24"/>
+        </w:rPr>
+        <w:t>resetee</w:t>
+      </w:r>
+      <w:proofErr w:type="gramEnd"/>
+      <w:r>
+        <w:rPr>
+          <w:sz w:val="24"/>
+        </w:rPr>
+        <w:t xml:space="preserve"> un k% de la población, para introducir </w:t>
       </w:r>
       <w:r>
         <w:rPr>
@@ -646,7 +690,7 @@
     </w:p>
     <w:p>
       <w:pPr>
-        <w:pStyle w:val="Heading1"/>
+        <w:pStyle w:val="Ttulo1"/>
         <w:jc w:val="both"/>
       </w:pPr>
       <w:r>
@@ -695,12 +739,10 @@
       <w:r>
         <w:t xml:space="preserve"> En algunos casos, solo con la aleatoriedad de generar la población inicial ya se obtienen individuos muy buenos.</w:t>
       </w:r>
-      <w:bookmarkStart w:id="0" w:name="_GoBack"/>
-      <w:bookmarkEnd w:id="0"/>
-    </w:p>
-    <w:p>
-      <w:pPr>
-        <w:pStyle w:val="Heading2"/>
+    </w:p>
+    <w:p>
+      <w:pPr>
+        <w:pStyle w:val="Ttulo2"/>
       </w:pPr>
       <w:r>
         <w:t>Función 1:</w:t>
@@ -708,7 +750,7 @@
     </w:p>
     <w:p>
       <w:pPr>
-        <w:pStyle w:val="Heading2"/>
+        <w:pStyle w:val="Ttulo2"/>
       </w:pPr>
       <w:r>
         <w:rPr>
@@ -760,11 +802,24 @@
     </w:p>
     <w:p>
       <w:pPr>
-        <w:pStyle w:val="Heading2"/>
-      </w:pPr>
-      <w:r>
-        <w:t>Función 2: Holder Table</w:t>
-      </w:r>
+        <w:pStyle w:val="Ttulo2"/>
+      </w:pPr>
+      <w:r>
+        <w:t xml:space="preserve">Función 2: </w:t>
+      </w:r>
+      <w:proofErr w:type="spellStart"/>
+      <w:r>
+        <w:t>Holder</w:t>
+      </w:r>
+      <w:proofErr w:type="spellEnd"/>
+      <w:r>
+        <w:t xml:space="preserve"> </w:t>
+      </w:r>
+      <w:proofErr w:type="spellStart"/>
+      <w:r>
+        <w:t>Table</w:t>
+      </w:r>
+      <w:proofErr w:type="spellEnd"/>
     </w:p>
     <w:p>
       <w:r>
@@ -817,7 +872,7 @@
     </w:p>
     <w:p>
       <w:pPr>
-        <w:pStyle w:val="Heading2"/>
+        <w:pStyle w:val="Ttulo2"/>
       </w:pPr>
       <w:r>
         <w:lastRenderedPageBreak/>
@@ -878,15 +933,20 @@
     <w:p/>
     <w:p>
       <w:pPr>
-        <w:pStyle w:val="Heading2"/>
-      </w:pPr>
-      <w:r>
-        <w:t>Función 4 Michalewicz</w:t>
-      </w:r>
-    </w:p>
-    <w:p>
-      <w:pPr>
-        <w:pStyle w:val="Heading3"/>
+        <w:pStyle w:val="Ttulo2"/>
+      </w:pPr>
+      <w:r>
+        <w:t xml:space="preserve">Función 4 </w:t>
+      </w:r>
+      <w:proofErr w:type="spellStart"/>
+      <w:r>
+        <w:t>Michalewicz</w:t>
+      </w:r>
+      <w:proofErr w:type="spellEnd"/>
+    </w:p>
+    <w:p>
+      <w:pPr>
+        <w:pStyle w:val="Ttulo3"/>
       </w:pPr>
       <w:r>
         <w:t>N=1</w:t>
@@ -943,7 +1003,7 @@
     </w:p>
     <w:p>
       <w:pPr>
-        <w:pStyle w:val="Heading3"/>
+        <w:pStyle w:val="Ttulo3"/>
       </w:pPr>
       <w:r>
         <w:lastRenderedPageBreak/>
@@ -1018,7 +1078,7 @@
     <w:p/>
     <w:p>
       <w:pPr>
-        <w:pStyle w:val="Heading1"/>
+        <w:pStyle w:val="Ttulo1"/>
         <w:jc w:val="both"/>
       </w:pPr>
       <w:r>
@@ -1041,7 +1101,7 @@
     </w:p>
     <w:p>
       <w:pPr>
-        <w:pStyle w:val="Heading2"/>
+        <w:pStyle w:val="Ttulo2"/>
       </w:pPr>
       <w:r>
         <w:t>Con y sin elitismo</w:t>
@@ -1207,7 +1267,7 @@
     </w:p>
     <w:p>
       <w:pPr>
-        <w:pStyle w:val="Heading2"/>
+        <w:pStyle w:val="Ttulo2"/>
       </w:pPr>
       <w:r>
         <w:t>Sin mutación</w:t>
@@ -1289,7 +1349,7 @@
     </w:p>
     <w:p>
       <w:pPr>
-        <w:pStyle w:val="Heading2"/>
+        <w:pStyle w:val="Ttulo2"/>
       </w:pPr>
       <w:r>
         <w:t>Sin cruce</w:t>
@@ -1372,12 +1432,20 @@
         </w:rPr>
         <w:t xml:space="preserve"> una vez se estanca, </w:t>
       </w:r>
+      <w:proofErr w:type="gramStart"/>
       <w:r>
         <w:rPr>
           <w:sz w:val="24"/>
         </w:rPr>
         <w:lastRenderedPageBreak/>
-        <w:t>tenemos que tener suerte para que una mutación consiga un individuo mejor. Esto pasa en la generación 51, en la que se mejora drásticamente.</w:t>
+        <w:t>tenemos que tener</w:t>
+      </w:r>
+      <w:proofErr w:type="gramEnd"/>
+      <w:r>
+        <w:rPr>
+          <w:sz w:val="24"/>
+        </w:rPr>
+        <w:t xml:space="preserve"> suerte para que una mutación consiga un individuo mejor. Esto pasa en la generación 51, en la que se mejora drásticamente.</w:t>
       </w:r>
     </w:p>
     <w:p>
@@ -1412,10 +1480,18 @@
     </w:p>
     <w:p>
       <w:pPr>
-        <w:pStyle w:val="Heading2"/>
-      </w:pPr>
-      <w:r>
-        <w:t>Con reseteo por estancamiento</w:t>
+        <w:pStyle w:val="Ttulo2"/>
+      </w:pPr>
+      <w:r>
+        <w:t xml:space="preserve">Con </w:t>
+      </w:r>
+      <w:proofErr w:type="gramStart"/>
+      <w:r>
+        <w:t>reseteo</w:t>
+      </w:r>
+      <w:proofErr w:type="gramEnd"/>
+      <w:r>
+        <w:t xml:space="preserve"> por estancamiento</w:t>
       </w:r>
     </w:p>
     <w:p>
@@ -1503,26 +1579,68 @@
         <w:rPr>
           <w:sz w:val="24"/>
         </w:rPr>
-        <w:t>En nuestro algoritmo hemos añadido una funcionalidad. Con ella, si pasan en este caso 30 generaciones sin una mejora del mejor individuo absoluto, un 70% de la población se resetea, aleatorizando su genotipo.</w:t>
-      </w:r>
-    </w:p>
-    <w:p>
-      <w:pPr>
-        <w:jc w:val="both"/>
-        <w:rPr>
-          <w:sz w:val="24"/>
-        </w:rPr>
-      </w:pPr>
-      <w:r>
-        <w:rPr>
-          <w:sz w:val="24"/>
-        </w:rPr>
-        <w:t>Esta funcionalidad explica las grandes subidas (lo que implica empeoramiento) de las medias. Por casualidad, en el primer reseteo producido en la generación 30, se obtiene un individuo mejor, con los que se obtiene una pequeña mejora.</w:t>
-      </w:r>
-    </w:p>
-    <w:p>
-      <w:pPr>
-        <w:pStyle w:val="Heading2"/>
+        <w:t xml:space="preserve">En nuestro algoritmo hemos añadido una funcionalidad. Con ella, si pasan en este caso 30 generaciones sin una mejora del mejor individuo absoluto, un 70% de la población se </w:t>
+      </w:r>
+      <w:proofErr w:type="gramStart"/>
+      <w:r>
+        <w:rPr>
+          <w:sz w:val="24"/>
+        </w:rPr>
+        <w:t>resetea</w:t>
+      </w:r>
+      <w:proofErr w:type="gramEnd"/>
+      <w:r>
+        <w:rPr>
+          <w:sz w:val="24"/>
+        </w:rPr>
+        <w:t xml:space="preserve">, </w:t>
+      </w:r>
+      <w:proofErr w:type="spellStart"/>
+      <w:r>
+        <w:rPr>
+          <w:sz w:val="24"/>
+        </w:rPr>
+        <w:t>aleatorizando</w:t>
+      </w:r>
+      <w:proofErr w:type="spellEnd"/>
+      <w:r>
+        <w:rPr>
+          <w:sz w:val="24"/>
+        </w:rPr>
+        <w:t xml:space="preserve"> su genotipo.</w:t>
+      </w:r>
+    </w:p>
+    <w:p>
+      <w:pPr>
+        <w:jc w:val="both"/>
+        <w:rPr>
+          <w:sz w:val="24"/>
+        </w:rPr>
+      </w:pPr>
+      <w:r>
+        <w:rPr>
+          <w:sz w:val="24"/>
+        </w:rPr>
+        <w:t xml:space="preserve">Esta funcionalidad explica las grandes subidas (lo que implica empeoramiento) de las medias. Por casualidad, en el primer </w:t>
+      </w:r>
+      <w:proofErr w:type="gramStart"/>
+      <w:r>
+        <w:rPr>
+          <w:sz w:val="24"/>
+        </w:rPr>
+        <w:t>reseteo</w:t>
+      </w:r>
+      <w:proofErr w:type="gramEnd"/>
+      <w:r>
+        <w:rPr>
+          <w:sz w:val="24"/>
+        </w:rPr>
+        <w:t xml:space="preserve"> producido en la generación 30, se obtiene un individuo mejor, con los que se obtiene una pequeña mejora.</w:t>
+      </w:r>
+    </w:p>
+    <w:p>
+      <w:pPr>
+        <w:pStyle w:val="Ttulo2"/>
       </w:pPr>
       <w:r>
         <w:lastRenderedPageBreak/>
@@ -1605,7 +1723,7 @@
     </w:p>
     <w:p>
       <w:pPr>
-        <w:pStyle w:val="Heading2"/>
+        <w:pStyle w:val="Ttulo2"/>
       </w:pPr>
       <w:r>
         <w:t>Sin nada</w:t>
@@ -1703,7 +1821,7 @@
     </w:p>
     <w:p>
       <w:pPr>
-        <w:pStyle w:val="Heading2"/>
+        <w:pStyle w:val="Ttulo2"/>
       </w:pPr>
       <w:r>
         <w:lastRenderedPageBreak/>
@@ -1825,7 +1943,21 @@
         <w:rPr>
           <w:sz w:val="24"/>
         </w:rPr>
-        <w:t>Para este caso, hemos elegido una población muy pequeña, de 10 individuos, que evolucionarán durante 1000 generaciones. Además, intentarán optimizar la función de Michalewicz con n=12, la cual es bastante complicada. En ambas utilizamos los mismos parámetros, salvo la probabilidad de mutación.</w:t>
+        <w:t xml:space="preserve">Para este caso, hemos elegido una población muy pequeña, de 10 individuos, que evolucionarán durante 1000 generaciones. Además, intentarán optimizar la función de </w:t>
+      </w:r>
+      <w:proofErr w:type="spellStart"/>
+      <w:r>
+        <w:rPr>
+          <w:sz w:val="24"/>
+        </w:rPr>
+        <w:t>Michalewicz</w:t>
+      </w:r>
+      <w:proofErr w:type="spellEnd"/>
+      <w:r>
+        <w:rPr>
+          <w:sz w:val="24"/>
+        </w:rPr>
+        <w:t xml:space="preserve"> con n=12, la cual es bastante complicada. En ambas utilizamos los mismos parámetros, salvo la probabilidad de mutación.</w:t>
       </w:r>
     </w:p>
     <w:p>
@@ -1846,7 +1978,6 @@
       <w:pPr>
         <w:jc w:val="both"/>
         <w:rPr>
-          <w:color w:val="FF0000"/>
           <w:sz w:val="24"/>
         </w:rPr>
       </w:pPr>
@@ -1855,6 +1986,158 @@
           <w:sz w:val="24"/>
         </w:rPr>
         <w:t>En cambio, en el segundo utilizamos una probabilidad de mutación del 2%. Esto hace que haya mucho menos ruido, la media de la población mejore, y se consigan mejores resultados.</w:t>
+      </w:r>
+    </w:p>
+    <w:p>
+      <w:pPr>
+        <w:pStyle w:val="Ttulo2"/>
+      </w:pPr>
+      <w:r>
+        <w:lastRenderedPageBreak/>
+        <w:t>Precisión en r</w:t>
+      </w:r>
+      <w:r>
+        <w:t>eal</w:t>
+      </w:r>
+      <w:r>
+        <w:t>es</w:t>
+      </w:r>
+      <w:r>
+        <w:t xml:space="preserve"> y Bits</w:t>
+      </w:r>
+    </w:p>
+    <w:p>
+      <w:pPr>
+        <w:jc w:val="both"/>
+        <w:rPr>
+          <w:sz w:val="24"/>
+        </w:rPr>
+      </w:pPr>
+      <w:r>
+        <w:rPr>
+          <w:noProof/>
+          <w:sz w:val="24"/>
+        </w:rPr>
+        <w:drawing>
+          <wp:inline distT="0" distB="0" distL="0" distR="0">
+            <wp:extent cx="5400040" cy="2966720"/>
+            <wp:effectExtent l="0" t="0" r="0" b="5080"/>
+            <wp:docPr id="10" name="Imagen 10" descr="Imagen que contiene captura de pantalla&#10;&#10;Descripción generada automáticamente"/>
+            <wp:cNvGraphicFramePr>
+              <a:graphicFrameLocks xmlns:a="http://schemas.openxmlformats.org/drawingml/2006/main" noChangeAspect="1"/>
+            </wp:cNvGraphicFramePr>
+            <a:graphic xmlns:a="http://schemas.openxmlformats.org/drawingml/2006/main">
+              <a:graphicData uri="http://schemas.openxmlformats.org/drawingml/2006/picture">
+                <pic:pic xmlns:pic="http://schemas.openxmlformats.org/drawingml/2006/picture">
+                  <pic:nvPicPr>
+                    <pic:cNvPr id="10" name="Captura de pantalla 2020-02-28 a las 15.18.42.png"/>
+                    <pic:cNvPicPr/>
+                  </pic:nvPicPr>
+                  <pic:blipFill>
+                    <a:blip r:embed="rId19">
+                      <a:extLst>
+                        <a:ext uri="{28A0092B-C50C-407E-A947-70E740481C1C}">
+                          <a14:useLocalDpi xmlns:a14="http://schemas.microsoft.com/office/drawing/2010/main" val="0"/>
+                        </a:ext>
+                      </a:extLst>
+                    </a:blip>
+                    <a:stretch>
+                      <a:fillRect/>
+                    </a:stretch>
+                  </pic:blipFill>
+                  <pic:spPr>
+                    <a:xfrm>
+                      <a:off x="0" y="0"/>
+                      <a:ext cx="5400040" cy="2966720"/>
+                    </a:xfrm>
+                    <a:prstGeom prst="rect">
+                      <a:avLst/>
+                    </a:prstGeom>
+                  </pic:spPr>
+                </pic:pic>
+              </a:graphicData>
+            </a:graphic>
+          </wp:inline>
+        </w:drawing>
+      </w:r>
+      <w:r>
+        <w:rPr>
+          <w:noProof/>
+          <w:sz w:val="24"/>
+        </w:rPr>
+        <w:drawing>
+          <wp:inline distT="0" distB="0" distL="0" distR="0">
+            <wp:extent cx="5400040" cy="3000375"/>
+            <wp:effectExtent l="0" t="0" r="0" b="0"/>
+            <wp:docPr id="13" name="Imagen 13" descr="Imagen que contiene captura de pantalla&#10;&#10;Descripción generada automáticamente"/>
+            <wp:cNvGraphicFramePr>
+              <a:graphicFrameLocks xmlns:a="http://schemas.openxmlformats.org/drawingml/2006/main" noChangeAspect="1"/>
+            </wp:cNvGraphicFramePr>
+            <a:graphic xmlns:a="http://schemas.openxmlformats.org/drawingml/2006/main">
+              <a:graphicData uri="http://schemas.openxmlformats.org/drawingml/2006/picture">
+                <pic:pic xmlns:pic="http://schemas.openxmlformats.org/drawingml/2006/picture">
+                  <pic:nvPicPr>
+                    <pic:cNvPr id="13" name="Captura de pantalla 2020-02-28 a las 15.19.22.png"/>
+                    <pic:cNvPicPr/>
+                  </pic:nvPicPr>
+                  <pic:blipFill>
+                    <a:blip r:embed="rId20">
+                      <a:extLst>
+                        <a:ext uri="{28A0092B-C50C-407E-A947-70E740481C1C}">
+                          <a14:useLocalDpi xmlns:a14="http://schemas.microsoft.com/office/drawing/2010/main" val="0"/>
+                        </a:ext>
+                      </a:extLst>
+                    </a:blip>
+                    <a:stretch>
+                      <a:fillRect/>
+                    </a:stretch>
+                  </pic:blipFill>
+                  <pic:spPr>
+                    <a:xfrm>
+                      <a:off x="0" y="0"/>
+                      <a:ext cx="5400040" cy="3000375"/>
+                    </a:xfrm>
+                    <a:prstGeom prst="rect">
+                      <a:avLst/>
+                    </a:prstGeom>
+                  </pic:spPr>
+                </pic:pic>
+              </a:graphicData>
+            </a:graphic>
+          </wp:inline>
+        </w:drawing>
+      </w:r>
+    </w:p>
+    <w:p>
+      <w:pPr>
+        <w:jc w:val="both"/>
+        <w:rPr>
+          <w:sz w:val="24"/>
+        </w:rPr>
+      </w:pPr>
+      <w:r>
+        <w:rPr>
+          <w:sz w:val="24"/>
+        </w:rPr>
+        <w:t>En la primera gráfica utilizamos la representación con bits</w:t>
+      </w:r>
+      <w:r>
+        <w:rPr>
+          <w:sz w:val="24"/>
+        </w:rPr>
+        <w:t xml:space="preserve"> con una precisión de 3 decimales,</w:t>
+      </w:r>
+      <w:r>
+        <w:rPr>
+          <w:sz w:val="24"/>
+        </w:rPr>
+        <w:t xml:space="preserve"> mientras que en la segunda utilizamos la de</w:t>
+      </w:r>
+      <w:r>
+        <w:rPr>
+          <w:sz w:val="24"/>
+        </w:rPr>
+        <w:t xml:space="preserve"> números reales. Como se puede apreciar, se consigue un mejor resultado con la representación de números reales. Esto se puede deber a que la precisión con los números reales es mayor. En un intervalo tan pequeño como es del 0 a Pi, es importante la precisión para encontrar un resultado bueno.</w:t>
       </w:r>
     </w:p>
     <w:sectPr>
@@ -1868,7 +2151,7 @@
 </file>
 
 <file path=word/numbering.xml><?xml version="1.0" encoding="utf-8"?>
-<w:numbering xmlns:wpc="http://schemas.microsoft.com/office/word/2010/wordprocessingCanvas" xmlns:cx="http://schemas.microsoft.com/office/drawing/2014/chartex" xmlns:cx1="http://schemas.microsoft.com/office/drawing/2015/9/8/chartex" xmlns:mc="http://schemas.openxmlformats.org/markup-compatibility/2006" xmlns:o="urn:schemas-microsoft-com:office:office" xmlns:r="http://schemas.openxmlformats.org/officeDocument/2006/relationships" xmlns:m="http://schemas.openxmlformats.org/officeDocument/2006/math" xmlns:v="urn:schemas-microsoft-com:vml" xmlns:wp14="http://schemas.microsoft.com/office/word/2010/wordprocessingDrawing" xmlns:wp="http://schemas.openxmlformats.org/drawingml/2006/wordprocessingDrawing" xmlns:w10="urn:schemas-microsoft-com:office:word" xmlns:w="http://schemas.openxmlformats.org/wordprocessingml/2006/main" xmlns:w14="http://schemas.microsoft.com/office/word/2010/wordml" xmlns:w15="http://schemas.microsoft.com/office/word/2012/wordml" xmlns:w16se="http://schemas.microsoft.com/office/word/2015/wordml/symex" xmlns:wpg="http://schemas.microsoft.com/office/word/2010/wordprocessingGroup" xmlns:wpi="http://schemas.microsoft.com/office/word/2010/wordprocessingInk" xmlns:wne="http://schemas.microsoft.com/office/word/2006/wordml" xmlns:wps="http://schemas.microsoft.com/office/word/2010/wordprocessingShape" mc:Ignorable="w14 w15 w16se wp14">
+<w:numbering xmlns:wpc="http://schemas.microsoft.com/office/word/2010/wordprocessingCanvas" xmlns:cx="http://schemas.microsoft.com/office/drawing/2014/chartex" xmlns:cx1="http://schemas.microsoft.com/office/drawing/2015/9/8/chartex" xmlns:cx2="http://schemas.microsoft.com/office/drawing/2015/10/21/chartex" xmlns:cx3="http://schemas.microsoft.com/office/drawing/2016/5/9/chartex" xmlns:cx4="http://schemas.microsoft.com/office/drawing/2016/5/10/chartex" xmlns:cx5="http://schemas.microsoft.com/office/drawing/2016/5/11/chartex" xmlns:cx6="http://schemas.microsoft.com/office/drawing/2016/5/12/chartex" xmlns:cx7="http://schemas.microsoft.com/office/drawing/2016/5/13/chartex" xmlns:cx8="http://schemas.microsoft.com/office/drawing/2016/5/14/chartex" xmlns:mc="http://schemas.openxmlformats.org/markup-compatibility/2006" xmlns:aink="http://schemas.microsoft.com/office/drawing/2016/ink" xmlns:am3d="http://schemas.microsoft.com/office/drawing/2017/model3d" xmlns:o="urn:schemas-microsoft-com:office:office" xmlns:r="http://schemas.openxmlformats.org/officeDocument/2006/relationships" xmlns:m="http://schemas.openxmlformats.org/officeDocument/2006/math" xmlns:v="urn:schemas-microsoft-com:vml" xmlns:wp14="http://schemas.microsoft.com/office/word/2010/wordprocessingDrawing" xmlns:wp="http://schemas.openxmlformats.org/drawingml/2006/wordprocessingDrawing" xmlns:w10="urn:schemas-microsoft-com:office:word" xmlns:w="http://schemas.openxmlformats.org/wordprocessingml/2006/main" xmlns:w14="http://schemas.microsoft.com/office/word/2010/wordml" xmlns:w15="http://schemas.microsoft.com/office/word/2012/wordml" xmlns:w16cex="http://schemas.microsoft.com/office/word/2018/wordml/cex" xmlns:w16cid="http://schemas.microsoft.com/office/word/2016/wordml/cid" xmlns:w16="http://schemas.microsoft.com/office/word/2018/wordml" xmlns:w16se="http://schemas.microsoft.com/office/word/2015/wordml/symex" xmlns:wpg="http://schemas.microsoft.com/office/word/2010/wordprocessingGroup" xmlns:wpi="http://schemas.microsoft.com/office/word/2010/wordprocessingInk" xmlns:wne="http://schemas.microsoft.com/office/word/2006/wordml" xmlns:wps="http://schemas.microsoft.com/office/word/2010/wordprocessingShape" mc:Ignorable="w14 w15 w16se w16cid w16 w16cex wp14">
   <w:abstractNum w:abstractNumId="0" w15:restartNumberingAfterBreak="0">
     <w:nsid w:val="0962319A"/>
     <w:multiLevelType w:val="hybridMultilevel"/>
@@ -1989,7 +2272,7 @@
 </file>
 
 <file path=word/styles.xml><?xml version="1.0" encoding="utf-8"?>
-<w:styles xmlns:mc="http://schemas.openxmlformats.org/markup-compatibility/2006" xmlns:r="http://schemas.openxmlformats.org/officeDocument/2006/relationships" xmlns:w="http://schemas.openxmlformats.org/wordprocessingml/2006/main" xmlns:w14="http://schemas.microsoft.com/office/word/2010/wordml" xmlns:w15="http://schemas.microsoft.com/office/word/2012/wordml" xmlns:w16se="http://schemas.microsoft.com/office/word/2015/wordml/symex" mc:Ignorable="w14 w15 w16se">
+<w:styles xmlns:mc="http://schemas.openxmlformats.org/markup-compatibility/2006" xmlns:r="http://schemas.openxmlformats.org/officeDocument/2006/relationships" xmlns:w="http://schemas.openxmlformats.org/wordprocessingml/2006/main" xmlns:w14="http://schemas.microsoft.com/office/word/2010/wordml" xmlns:w15="http://schemas.microsoft.com/office/word/2012/wordml" xmlns:w16cex="http://schemas.microsoft.com/office/word/2018/wordml/cex" xmlns:w16cid="http://schemas.microsoft.com/office/word/2016/wordml/cid" xmlns:w16="http://schemas.microsoft.com/office/word/2018/wordml" xmlns:w16se="http://schemas.microsoft.com/office/word/2015/wordml/symex" mc:Ignorable="w14 w15 w16se w16cid w16 w16cex">
   <w:docDefaults>
     <w:rPrDefault>
       <w:rPr>
@@ -2005,7 +2288,7 @@
       </w:pPr>
     </w:pPrDefault>
   </w:docDefaults>
-  <w:latentStyles w:defLockedState="0" w:defUIPriority="99" w:defSemiHidden="0" w:defUnhideWhenUsed="0" w:defQFormat="0" w:count="371">
+  <w:latentStyles w:defLockedState="0" w:defUIPriority="99" w:defSemiHidden="0" w:defUnhideWhenUsed="0" w:defQFormat="0" w:count="376">
     <w:lsdException w:name="Normal" w:uiPriority="0" w:qFormat="1"/>
     <w:lsdException w:name="heading 1" w:uiPriority="9" w:qFormat="1"/>
     <w:lsdException w:name="heading 2" w:semiHidden="1" w:uiPriority="9" w:unhideWhenUsed="1" w:qFormat="1"/>
@@ -2111,7 +2394,6 @@
     <w:lsdException w:name="HTML Sample" w:semiHidden="1" w:unhideWhenUsed="1"/>
     <w:lsdException w:name="HTML Typewriter" w:semiHidden="1" w:unhideWhenUsed="1"/>
     <w:lsdException w:name="HTML Variable" w:semiHidden="1" w:unhideWhenUsed="1"/>
-    <w:lsdException w:name="Normal Table" w:semiHidden="1" w:unhideWhenUsed="1"/>
     <w:lsdException w:name="annotation subject" w:semiHidden="1" w:unhideWhenUsed="1"/>
     <w:lsdException w:name="No List" w:semiHidden="1" w:unhideWhenUsed="1"/>
     <w:lsdException w:name="Outline List 1" w:semiHidden="1" w:unhideWhenUsed="1"/>
@@ -2154,11 +2436,8 @@
     <w:lsdException w:name="Table Contemporary" w:semiHidden="1" w:unhideWhenUsed="1"/>
     <w:lsdException w:name="Table Elegant" w:semiHidden="1" w:unhideWhenUsed="1"/>
     <w:lsdException w:name="Table Professional" w:semiHidden="1" w:unhideWhenUsed="1"/>
-    <w:lsdException w:name="Table Subtle 1" w:semiHidden="1" w:unhideWhenUsed="1"/>
     <w:lsdException w:name="Table Subtle 2" w:semiHidden="1" w:unhideWhenUsed="1"/>
     <w:lsdException w:name="Table Web 1" w:semiHidden="1" w:unhideWhenUsed="1"/>
-    <w:lsdException w:name="Table Web 2" w:semiHidden="1" w:unhideWhenUsed="1"/>
-    <w:lsdException w:name="Table Web 3" w:semiHidden="1" w:unhideWhenUsed="1"/>
     <w:lsdException w:name="Balloon Text" w:semiHidden="1" w:unhideWhenUsed="1"/>
     <w:lsdException w:name="Table Grid" w:uiPriority="39"/>
     <w:lsdException w:name="Table Theme" w:semiHidden="1" w:unhideWhenUsed="1"/>
@@ -2377,16 +2656,21 @@
     <w:lsdException w:name="List Table 5 Dark Accent 6" w:uiPriority="50"/>
     <w:lsdException w:name="List Table 6 Colorful Accent 6" w:uiPriority="51"/>
     <w:lsdException w:name="List Table 7 Colorful Accent 6" w:uiPriority="52"/>
+    <w:lsdException w:name="Mention" w:semiHidden="1" w:unhideWhenUsed="1"/>
+    <w:lsdException w:name="Smart Hyperlink" w:semiHidden="1" w:unhideWhenUsed="1"/>
+    <w:lsdException w:name="Hashtag" w:semiHidden="1" w:unhideWhenUsed="1"/>
+    <w:lsdException w:name="Unresolved Mention" w:semiHidden="1" w:unhideWhenUsed="1"/>
+    <w:lsdException w:name="Smart Link" w:semiHidden="1" w:unhideWhenUsed="1"/>
   </w:latentStyles>
   <w:style w:type="paragraph" w:default="1" w:styleId="Normal">
     <w:name w:val="Normal"/>
     <w:qFormat/>
   </w:style>
-  <w:style w:type="paragraph" w:styleId="Heading1">
+  <w:style w:type="paragraph" w:styleId="Ttulo1">
     <w:name w:val="heading 1"/>
     <w:basedOn w:val="Normal"/>
     <w:next w:val="Normal"/>
-    <w:link w:val="Heading1Char"/>
+    <w:link w:val="Ttulo1Car"/>
     <w:uiPriority w:val="9"/>
     <w:qFormat/>
     <w:rsid w:val="006E28BF"/>
@@ -2403,11 +2687,11 @@
       <w:szCs w:val="32"/>
     </w:rPr>
   </w:style>
-  <w:style w:type="paragraph" w:styleId="Heading2">
+  <w:style w:type="paragraph" w:styleId="Ttulo2">
     <w:name w:val="heading 2"/>
     <w:basedOn w:val="Normal"/>
     <w:next w:val="Normal"/>
-    <w:link w:val="Heading2Char"/>
+    <w:link w:val="Ttulo2Car"/>
     <w:uiPriority w:val="9"/>
     <w:unhideWhenUsed/>
     <w:qFormat/>
@@ -2425,11 +2709,11 @@
       <w:szCs w:val="26"/>
     </w:rPr>
   </w:style>
-  <w:style w:type="paragraph" w:styleId="Heading3">
+  <w:style w:type="paragraph" w:styleId="Ttulo3">
     <w:name w:val="heading 3"/>
     <w:basedOn w:val="Normal"/>
     <w:next w:val="Normal"/>
-    <w:link w:val="Heading3Char"/>
+    <w:link w:val="Ttulo3Car"/>
     <w:uiPriority w:val="9"/>
     <w:unhideWhenUsed/>
     <w:qFormat/>
@@ -2447,13 +2731,13 @@
       <w:szCs w:val="24"/>
     </w:rPr>
   </w:style>
-  <w:style w:type="character" w:default="1" w:styleId="DefaultParagraphFont">
+  <w:style w:type="character" w:default="1" w:styleId="Fuentedeprrafopredeter">
     <w:name w:val="Default Paragraph Font"/>
     <w:uiPriority w:val="1"/>
     <w:semiHidden/>
     <w:unhideWhenUsed/>
   </w:style>
-  <w:style w:type="table" w:default="1" w:styleId="TableNormal">
+  <w:style w:type="table" w:default="1" w:styleId="Tablanormal">
     <w:name w:val="Normal Table"/>
     <w:uiPriority w:val="99"/>
     <w:semiHidden/>
@@ -2468,13 +2752,13 @@
       </w:tblCellMar>
     </w:tblPr>
   </w:style>
-  <w:style w:type="numbering" w:default="1" w:styleId="NoList">
+  <w:style w:type="numbering" w:default="1" w:styleId="Sinlista">
     <w:name w:val="No List"/>
     <w:uiPriority w:val="99"/>
     <w:semiHidden/>
     <w:unhideWhenUsed/>
   </w:style>
-  <w:style w:type="paragraph" w:styleId="ListParagraph">
+  <w:style w:type="paragraph" w:styleId="Prrafodelista">
     <w:name w:val="List Paragraph"/>
     <w:basedOn w:val="Normal"/>
     <w:uiPriority w:val="34"/>
@@ -2485,10 +2769,10 @@
       <w:contextualSpacing/>
     </w:pPr>
   </w:style>
-  <w:style w:type="character" w:customStyle="1" w:styleId="Heading1Char">
-    <w:name w:val="Heading 1 Char"/>
-    <w:basedOn w:val="DefaultParagraphFont"/>
-    <w:link w:val="Heading1"/>
+  <w:style w:type="character" w:customStyle="1" w:styleId="Ttulo1Car">
+    <w:name w:val="Título 1 Car"/>
+    <w:basedOn w:val="Fuentedeprrafopredeter"/>
+    <w:link w:val="Ttulo1"/>
     <w:uiPriority w:val="9"/>
     <w:rsid w:val="006E28BF"/>
     <w:rPr>
@@ -2498,11 +2782,11 @@
       <w:szCs w:val="32"/>
     </w:rPr>
   </w:style>
-  <w:style w:type="paragraph" w:styleId="Title">
+  <w:style w:type="paragraph" w:styleId="Ttulo">
     <w:name w:val="Title"/>
     <w:basedOn w:val="Normal"/>
     <w:next w:val="Normal"/>
-    <w:link w:val="TitleChar"/>
+    <w:link w:val="TtuloCar"/>
     <w:uiPriority w:val="10"/>
     <w:qFormat/>
     <w:rsid w:val="00EA6235"/>
@@ -2518,10 +2802,10 @@
       <w:szCs w:val="56"/>
     </w:rPr>
   </w:style>
-  <w:style w:type="character" w:customStyle="1" w:styleId="TitleChar">
-    <w:name w:val="Title Char"/>
-    <w:basedOn w:val="DefaultParagraphFont"/>
-    <w:link w:val="Title"/>
+  <w:style w:type="character" w:customStyle="1" w:styleId="TtuloCar">
+    <w:name w:val="Título Car"/>
+    <w:basedOn w:val="Fuentedeprrafopredeter"/>
+    <w:link w:val="Ttulo"/>
     <w:uiPriority w:val="10"/>
     <w:rsid w:val="00EA6235"/>
     <w:rPr>
@@ -2532,10 +2816,10 @@
       <w:szCs w:val="56"/>
     </w:rPr>
   </w:style>
-  <w:style w:type="character" w:customStyle="1" w:styleId="Heading2Char">
-    <w:name w:val="Heading 2 Char"/>
-    <w:basedOn w:val="DefaultParagraphFont"/>
-    <w:link w:val="Heading2"/>
+  <w:style w:type="character" w:customStyle="1" w:styleId="Ttulo2Car">
+    <w:name w:val="Título 2 Car"/>
+    <w:basedOn w:val="Fuentedeprrafopredeter"/>
+    <w:link w:val="Ttulo2"/>
     <w:uiPriority w:val="9"/>
     <w:rsid w:val="00264D07"/>
     <w:rPr>
@@ -2545,10 +2829,10 @@
       <w:szCs w:val="26"/>
     </w:rPr>
   </w:style>
-  <w:style w:type="character" w:customStyle="1" w:styleId="Heading3Char">
-    <w:name w:val="Heading 3 Char"/>
-    <w:basedOn w:val="DefaultParagraphFont"/>
-    <w:link w:val="Heading3"/>
+  <w:style w:type="character" w:customStyle="1" w:styleId="Ttulo3Car">
+    <w:name w:val="Título 3 Car"/>
+    <w:basedOn w:val="Fuentedeprrafopredeter"/>
+    <w:link w:val="Ttulo3"/>
     <w:uiPriority w:val="9"/>
     <w:rsid w:val="00082D71"/>
     <w:rPr>

</xml_diff>

<commit_message>
Revert "Cambio del nombre de proyect"
This reverts commit a98e9c7839f3142a91e3fc4cec6e8c650b698255.
</commit_message>
<xml_diff>
--- a/G08P1 - Memoria.docx
+++ b/G08P1 - Memoria.docx
@@ -1,6 +1,6 @@
 
 <file path=word/document.xml><?xml version="1.0" encoding="utf-8"?>
-<w:document xmlns:wpc="http://schemas.microsoft.com/office/word/2010/wordprocessingCanvas" xmlns:cx="http://schemas.microsoft.com/office/drawing/2014/chartex" xmlns:cx1="http://schemas.microsoft.com/office/drawing/2015/9/8/chartex" xmlns:cx2="http://schemas.microsoft.com/office/drawing/2015/10/21/chartex" xmlns:cx3="http://schemas.microsoft.com/office/drawing/2016/5/9/chartex" xmlns:cx4="http://schemas.microsoft.com/office/drawing/2016/5/10/chartex" xmlns:cx5="http://schemas.microsoft.com/office/drawing/2016/5/11/chartex" xmlns:cx6="http://schemas.microsoft.com/office/drawing/2016/5/12/chartex" xmlns:cx7="http://schemas.microsoft.com/office/drawing/2016/5/13/chartex" xmlns:cx8="http://schemas.microsoft.com/office/drawing/2016/5/14/chartex" xmlns:mc="http://schemas.openxmlformats.org/markup-compatibility/2006" xmlns:aink="http://schemas.microsoft.com/office/drawing/2016/ink" xmlns:am3d="http://schemas.microsoft.com/office/drawing/2017/model3d" xmlns:o="urn:schemas-microsoft-com:office:office" xmlns:r="http://schemas.openxmlformats.org/officeDocument/2006/relationships" xmlns:m="http://schemas.openxmlformats.org/officeDocument/2006/math" xmlns:v="urn:schemas-microsoft-com:vml" xmlns:wp14="http://schemas.microsoft.com/office/word/2010/wordprocessingDrawing" xmlns:wp="http://schemas.openxmlformats.org/drawingml/2006/wordprocessingDrawing" xmlns:w10="urn:schemas-microsoft-com:office:word" xmlns:w="http://schemas.openxmlformats.org/wordprocessingml/2006/main" xmlns:w14="http://schemas.microsoft.com/office/word/2010/wordml" xmlns:w15="http://schemas.microsoft.com/office/word/2012/wordml" xmlns:w16cex="http://schemas.microsoft.com/office/word/2018/wordml/cex" xmlns:w16cid="http://schemas.microsoft.com/office/word/2016/wordml/cid" xmlns:w16="http://schemas.microsoft.com/office/word/2018/wordml" xmlns:w16se="http://schemas.microsoft.com/office/word/2015/wordml/symex" xmlns:wpg="http://schemas.microsoft.com/office/word/2010/wordprocessingGroup" xmlns:wpi="http://schemas.microsoft.com/office/word/2010/wordprocessingInk" xmlns:wne="http://schemas.microsoft.com/office/word/2006/wordml" xmlns:wps="http://schemas.microsoft.com/office/word/2010/wordprocessingShape" mc:Ignorable="w14 w15 w16se w16cid w16 w16cex wp14">
+<w:document xmlns:wpc="http://schemas.microsoft.com/office/word/2010/wordprocessingCanvas" xmlns:cx="http://schemas.microsoft.com/office/drawing/2014/chartex" xmlns:cx1="http://schemas.microsoft.com/office/drawing/2015/9/8/chartex" xmlns:mc="http://schemas.openxmlformats.org/markup-compatibility/2006" xmlns:o="urn:schemas-microsoft-com:office:office" xmlns:r="http://schemas.openxmlformats.org/officeDocument/2006/relationships" xmlns:m="http://schemas.openxmlformats.org/officeDocument/2006/math" xmlns:v="urn:schemas-microsoft-com:vml" xmlns:wp14="http://schemas.microsoft.com/office/word/2010/wordprocessingDrawing" xmlns:wp="http://schemas.openxmlformats.org/drawingml/2006/wordprocessingDrawing" xmlns:w10="urn:schemas-microsoft-com:office:word" xmlns:w="http://schemas.openxmlformats.org/wordprocessingml/2006/main" xmlns:w14="http://schemas.microsoft.com/office/word/2010/wordml" xmlns:w15="http://schemas.microsoft.com/office/word/2012/wordml" xmlns:w16se="http://schemas.microsoft.com/office/word/2015/wordml/symex" xmlns:wpg="http://schemas.microsoft.com/office/word/2010/wordprocessingGroup" xmlns:wpi="http://schemas.microsoft.com/office/word/2010/wordprocessingInk" xmlns:wne="http://schemas.microsoft.com/office/word/2006/wordml" xmlns:wps="http://schemas.microsoft.com/office/word/2010/wordprocessingShape" mc:Ignorable="w14 w15 w16se wp14">
   <w:body>
     <w:p>
       <w:pPr>
@@ -44,7 +44,7 @@
     </w:p>
     <w:p>
       <w:pPr>
-        <w:pStyle w:val="Ttulo"/>
+        <w:pStyle w:val="Title"/>
       </w:pPr>
       <w:r>
         <w:t>Programación Evolutiva</w:t>
@@ -52,7 +52,7 @@
     </w:p>
     <w:p>
       <w:pPr>
-        <w:pStyle w:val="Ttulo"/>
+        <w:pStyle w:val="Title"/>
       </w:pPr>
       <w:r>
         <w:t>Práctica 1</w:t>
@@ -116,14 +116,6 @@
     </w:p>
     <w:p>
       <w:pPr>
-        <w:jc w:val="center"/>
-        <w:rPr>
-          <w:sz w:val="56"/>
-        </w:rPr>
-      </w:pPr>
-    </w:p>
-    <w:p>
-      <w:pPr>
         <w:jc w:val="right"/>
         <w:rPr>
           <w:sz w:val="24"/>
@@ -155,12 +147,26 @@
         </w:rPr>
         <w:t>dro Olmos Rojas</w:t>
       </w:r>
-      <w:bookmarkStart w:id="0" w:name="_GoBack"/>
-      <w:bookmarkEnd w:id="0"/>
-    </w:p>
-    <w:p>
-      <w:pPr>
-        <w:pStyle w:val="Ttulo1"/>
+    </w:p>
+    <w:p>
+      <w:pPr>
+        <w:jc w:val="right"/>
+        <w:rPr>
+          <w:sz w:val="24"/>
+        </w:rPr>
+      </w:pPr>
+    </w:p>
+    <w:p>
+      <w:pPr>
+        <w:jc w:val="right"/>
+        <w:rPr>
+          <w:sz w:val="24"/>
+        </w:rPr>
+      </w:pPr>
+    </w:p>
+    <w:p>
+      <w:pPr>
+        <w:pStyle w:val="Heading1"/>
       </w:pPr>
       <w:r>
         <w:lastRenderedPageBreak/>
@@ -182,7 +188,7 @@
     </w:p>
     <w:p>
       <w:pPr>
-        <w:pStyle w:val="Prrafodelista"/>
+        <w:pStyle w:val="ListParagraph"/>
         <w:numPr>
           <w:ilvl w:val="0"/>
           <w:numId w:val="1"/>
@@ -219,7 +225,7 @@
     </w:p>
     <w:p>
       <w:pPr>
-        <w:pStyle w:val="Prrafodelista"/>
+        <w:pStyle w:val="ListParagraph"/>
         <w:numPr>
           <w:ilvl w:val="0"/>
           <w:numId w:val="1"/>
@@ -244,7 +250,7 @@
     </w:p>
     <w:p>
       <w:pPr>
-        <w:pStyle w:val="Prrafodelista"/>
+        <w:pStyle w:val="ListParagraph"/>
         <w:numPr>
           <w:ilvl w:val="1"/>
           <w:numId w:val="1"/>
@@ -262,7 +268,7 @@
     </w:p>
     <w:p>
       <w:pPr>
-        <w:pStyle w:val="Prrafodelista"/>
+        <w:pStyle w:val="ListParagraph"/>
         <w:numPr>
           <w:ilvl w:val="1"/>
           <w:numId w:val="1"/>
@@ -280,7 +286,7 @@
     </w:p>
     <w:p>
       <w:pPr>
-        <w:pStyle w:val="Prrafodelista"/>
+        <w:pStyle w:val="ListParagraph"/>
         <w:numPr>
           <w:ilvl w:val="1"/>
           <w:numId w:val="1"/>
@@ -298,7 +304,7 @@
     </w:p>
     <w:p>
       <w:pPr>
-        <w:pStyle w:val="Prrafodelista"/>
+        <w:pStyle w:val="ListParagraph"/>
         <w:numPr>
           <w:ilvl w:val="1"/>
           <w:numId w:val="1"/>
@@ -316,7 +322,7 @@
     </w:p>
     <w:p>
       <w:pPr>
-        <w:pStyle w:val="Prrafodelista"/>
+        <w:pStyle w:val="ListParagraph"/>
         <w:numPr>
           <w:ilvl w:val="1"/>
           <w:numId w:val="1"/>
@@ -335,26 +341,12 @@
         <w:rPr>
           <w:sz w:val="24"/>
         </w:rPr>
-        <w:t xml:space="preserve"> El resto de </w:t>
-      </w:r>
-      <w:proofErr w:type="gramStart"/>
-      <w:r>
-        <w:rPr>
-          <w:sz w:val="24"/>
-        </w:rPr>
-        <w:t>individuos</w:t>
-      </w:r>
-      <w:proofErr w:type="gramEnd"/>
-      <w:r>
-        <w:rPr>
-          <w:sz w:val="24"/>
-        </w:rPr>
-        <w:t xml:space="preserve"> se seleccionan con el torneo probabilístico.</w:t>
-      </w:r>
-    </w:p>
-    <w:p>
-      <w:pPr>
-        <w:pStyle w:val="Prrafodelista"/>
+        <w:t xml:space="preserve"> El resto de individuos se seleccionan con el torneo probabilístico.</w:t>
+      </w:r>
+    </w:p>
+    <w:p>
+      <w:pPr>
+        <w:pStyle w:val="ListParagraph"/>
         <w:numPr>
           <w:ilvl w:val="1"/>
           <w:numId w:val="1"/>
@@ -372,7 +364,7 @@
     </w:p>
     <w:p>
       <w:pPr>
-        <w:pStyle w:val="Prrafodelista"/>
+        <w:pStyle w:val="ListParagraph"/>
         <w:numPr>
           <w:ilvl w:val="0"/>
           <w:numId w:val="1"/>
@@ -397,7 +389,7 @@
     </w:p>
     <w:p>
       <w:pPr>
-        <w:pStyle w:val="Prrafodelista"/>
+        <w:pStyle w:val="ListParagraph"/>
         <w:numPr>
           <w:ilvl w:val="1"/>
           <w:numId w:val="1"/>
@@ -406,24 +398,16 @@
           <w:sz w:val="24"/>
         </w:rPr>
       </w:pPr>
-      <w:proofErr w:type="spellStart"/>
-      <w:r>
-        <w:rPr>
-          <w:sz w:val="24"/>
-        </w:rPr>
-        <w:t>Monopunto</w:t>
-      </w:r>
-      <w:proofErr w:type="spellEnd"/>
-      <w:r>
-        <w:rPr>
-          <w:sz w:val="24"/>
-        </w:rPr>
-        <w:t>: Tanto para bits como reales.</w:t>
-      </w:r>
-    </w:p>
-    <w:p>
-      <w:pPr>
-        <w:pStyle w:val="Prrafodelista"/>
+      <w:r>
+        <w:rPr>
+          <w:sz w:val="24"/>
+        </w:rPr>
+        <w:t>Monopunto: Tanto para bits como reales.</w:t>
+      </w:r>
+    </w:p>
+    <w:p>
+      <w:pPr>
+        <w:pStyle w:val="ListParagraph"/>
         <w:numPr>
           <w:ilvl w:val="1"/>
           <w:numId w:val="1"/>
@@ -441,7 +425,7 @@
     </w:p>
     <w:p>
       <w:pPr>
-        <w:pStyle w:val="Prrafodelista"/>
+        <w:pStyle w:val="ListParagraph"/>
         <w:numPr>
           <w:ilvl w:val="1"/>
           <w:numId w:val="1"/>
@@ -460,26 +444,12 @@
         <w:rPr>
           <w:sz w:val="24"/>
         </w:rPr>
-        <w:t xml:space="preserve">ionar el valor de </w:t>
-      </w:r>
-      <w:proofErr w:type="spellStart"/>
-      <w:r>
-        <w:rPr>
-          <w:sz w:val="24"/>
-        </w:rPr>
-        <w:t>alpha</w:t>
-      </w:r>
-      <w:proofErr w:type="spellEnd"/>
-      <w:r>
-        <w:rPr>
-          <w:sz w:val="24"/>
-        </w:rPr>
-        <w:t>.</w:t>
-      </w:r>
-    </w:p>
-    <w:p>
-      <w:pPr>
-        <w:pStyle w:val="Prrafodelista"/>
+        <w:t>ionar el valor de alpha.</w:t>
+      </w:r>
+    </w:p>
+    <w:p>
+      <w:pPr>
+        <w:pStyle w:val="ListParagraph"/>
         <w:numPr>
           <w:ilvl w:val="0"/>
           <w:numId w:val="1"/>
@@ -504,7 +474,7 @@
     </w:p>
     <w:p>
       <w:pPr>
-        <w:pStyle w:val="Prrafodelista"/>
+        <w:pStyle w:val="ListParagraph"/>
         <w:numPr>
           <w:ilvl w:val="1"/>
           <w:numId w:val="1"/>
@@ -522,7 +492,7 @@
     </w:p>
     <w:p>
       <w:pPr>
-        <w:pStyle w:val="Prrafodelista"/>
+        <w:pStyle w:val="ListParagraph"/>
         <w:numPr>
           <w:ilvl w:val="0"/>
           <w:numId w:val="1"/>
@@ -542,7 +512,7 @@
     </w:p>
     <w:p>
       <w:pPr>
-        <w:pStyle w:val="Prrafodelista"/>
+        <w:pStyle w:val="ListParagraph"/>
         <w:numPr>
           <w:ilvl w:val="0"/>
           <w:numId w:val="1"/>
@@ -567,7 +537,7 @@
     </w:p>
     <w:p>
       <w:pPr>
-        <w:pStyle w:val="Prrafodelista"/>
+        <w:pStyle w:val="ListParagraph"/>
         <w:numPr>
           <w:ilvl w:val="1"/>
           <w:numId w:val="1"/>
@@ -580,21 +550,7 @@
         <w:rPr>
           <w:sz w:val="24"/>
         </w:rPr>
-        <w:t xml:space="preserve">Podemos elegir que, cuando hayan pasado n generaciones sin haber logrado mejorar el mejor individuo, se </w:t>
-      </w:r>
-      <w:proofErr w:type="gramStart"/>
-      <w:r>
-        <w:rPr>
-          <w:sz w:val="24"/>
-        </w:rPr>
-        <w:t>resetee</w:t>
-      </w:r>
-      <w:proofErr w:type="gramEnd"/>
-      <w:r>
-        <w:rPr>
-          <w:sz w:val="24"/>
-        </w:rPr>
-        <w:t xml:space="preserve"> un k% de la población, para introducir </w:t>
+        <w:t xml:space="preserve">Podemos elegir que, cuando hayan pasado n generaciones sin haber logrado mejorar el mejor individuo, se resetee un k% de la población, para introducir </w:t>
       </w:r>
       <w:r>
         <w:rPr>
@@ -690,7 +646,7 @@
     </w:p>
     <w:p>
       <w:pPr>
-        <w:pStyle w:val="Ttulo1"/>
+        <w:pStyle w:val="Heading1"/>
         <w:jc w:val="both"/>
       </w:pPr>
       <w:r>
@@ -739,10 +695,12 @@
       <w:r>
         <w:t xml:space="preserve"> En algunos casos, solo con la aleatoriedad de generar la población inicial ya se obtienen individuos muy buenos.</w:t>
       </w:r>
-    </w:p>
-    <w:p>
-      <w:pPr>
-        <w:pStyle w:val="Ttulo2"/>
+      <w:bookmarkStart w:id="0" w:name="_GoBack"/>
+      <w:bookmarkEnd w:id="0"/>
+    </w:p>
+    <w:p>
+      <w:pPr>
+        <w:pStyle w:val="Heading2"/>
       </w:pPr>
       <w:r>
         <w:t>Función 1:</w:t>
@@ -750,7 +708,7 @@
     </w:p>
     <w:p>
       <w:pPr>
-        <w:pStyle w:val="Ttulo2"/>
+        <w:pStyle w:val="Heading2"/>
       </w:pPr>
       <w:r>
         <w:rPr>
@@ -802,24 +760,11 @@
     </w:p>
     <w:p>
       <w:pPr>
-        <w:pStyle w:val="Ttulo2"/>
-      </w:pPr>
-      <w:r>
-        <w:t xml:space="preserve">Función 2: </w:t>
-      </w:r>
-      <w:proofErr w:type="spellStart"/>
-      <w:r>
-        <w:t>Holder</w:t>
-      </w:r>
-      <w:proofErr w:type="spellEnd"/>
-      <w:r>
-        <w:t xml:space="preserve"> </w:t>
-      </w:r>
-      <w:proofErr w:type="spellStart"/>
-      <w:r>
-        <w:t>Table</w:t>
-      </w:r>
-      <w:proofErr w:type="spellEnd"/>
+        <w:pStyle w:val="Heading2"/>
+      </w:pPr>
+      <w:r>
+        <w:t>Función 2: Holder Table</w:t>
+      </w:r>
     </w:p>
     <w:p>
       <w:r>
@@ -872,7 +817,7 @@
     </w:p>
     <w:p>
       <w:pPr>
-        <w:pStyle w:val="Ttulo2"/>
+        <w:pStyle w:val="Heading2"/>
       </w:pPr>
       <w:r>
         <w:lastRenderedPageBreak/>
@@ -933,20 +878,15 @@
     <w:p/>
     <w:p>
       <w:pPr>
-        <w:pStyle w:val="Ttulo2"/>
-      </w:pPr>
-      <w:r>
-        <w:t xml:space="preserve">Función 4 </w:t>
-      </w:r>
-      <w:proofErr w:type="spellStart"/>
-      <w:r>
-        <w:t>Michalewicz</w:t>
-      </w:r>
-      <w:proofErr w:type="spellEnd"/>
-    </w:p>
-    <w:p>
-      <w:pPr>
-        <w:pStyle w:val="Ttulo3"/>
+        <w:pStyle w:val="Heading2"/>
+      </w:pPr>
+      <w:r>
+        <w:t>Función 4 Michalewicz</w:t>
+      </w:r>
+    </w:p>
+    <w:p>
+      <w:pPr>
+        <w:pStyle w:val="Heading3"/>
       </w:pPr>
       <w:r>
         <w:t>N=1</w:t>
@@ -1003,7 +943,7 @@
     </w:p>
     <w:p>
       <w:pPr>
-        <w:pStyle w:val="Ttulo3"/>
+        <w:pStyle w:val="Heading3"/>
       </w:pPr>
       <w:r>
         <w:lastRenderedPageBreak/>
@@ -1078,7 +1018,7 @@
     <w:p/>
     <w:p>
       <w:pPr>
-        <w:pStyle w:val="Ttulo1"/>
+        <w:pStyle w:val="Heading1"/>
         <w:jc w:val="both"/>
       </w:pPr>
       <w:r>
@@ -1101,7 +1041,7 @@
     </w:p>
     <w:p>
       <w:pPr>
-        <w:pStyle w:val="Ttulo2"/>
+        <w:pStyle w:val="Heading2"/>
       </w:pPr>
       <w:r>
         <w:t>Con y sin elitismo</w:t>
@@ -1267,7 +1207,7 @@
     </w:p>
     <w:p>
       <w:pPr>
-        <w:pStyle w:val="Ttulo2"/>
+        <w:pStyle w:val="Heading2"/>
       </w:pPr>
       <w:r>
         <w:t>Sin mutación</w:t>
@@ -1349,7 +1289,7 @@
     </w:p>
     <w:p>
       <w:pPr>
-        <w:pStyle w:val="Ttulo2"/>
+        <w:pStyle w:val="Heading2"/>
       </w:pPr>
       <w:r>
         <w:t>Sin cruce</w:t>
@@ -1432,20 +1372,12 @@
         </w:rPr>
         <w:t xml:space="preserve"> una vez se estanca, </w:t>
       </w:r>
-      <w:proofErr w:type="gramStart"/>
       <w:r>
         <w:rPr>
           <w:sz w:val="24"/>
         </w:rPr>
         <w:lastRenderedPageBreak/>
-        <w:t>tenemos que tener</w:t>
-      </w:r>
-      <w:proofErr w:type="gramEnd"/>
-      <w:r>
-        <w:rPr>
-          <w:sz w:val="24"/>
-        </w:rPr>
-        <w:t xml:space="preserve"> suerte para que una mutación consiga un individuo mejor. Esto pasa en la generación 51, en la que se mejora drásticamente.</w:t>
+        <w:t>tenemos que tener suerte para que una mutación consiga un individuo mejor. Esto pasa en la generación 51, en la que se mejora drásticamente.</w:t>
       </w:r>
     </w:p>
     <w:p>
@@ -1480,18 +1412,10 @@
     </w:p>
     <w:p>
       <w:pPr>
-        <w:pStyle w:val="Ttulo2"/>
-      </w:pPr>
-      <w:r>
-        <w:t xml:space="preserve">Con </w:t>
-      </w:r>
-      <w:proofErr w:type="gramStart"/>
-      <w:r>
-        <w:t>reseteo</w:t>
-      </w:r>
-      <w:proofErr w:type="gramEnd"/>
-      <w:r>
-        <w:t xml:space="preserve"> por estancamiento</w:t>
+        <w:pStyle w:val="Heading2"/>
+      </w:pPr>
+      <w:r>
+        <w:t>Con reseteo por estancamiento</w:t>
       </w:r>
     </w:p>
     <w:p>
@@ -1579,68 +1503,26 @@
         <w:rPr>
           <w:sz w:val="24"/>
         </w:rPr>
-        <w:t xml:space="preserve">En nuestro algoritmo hemos añadido una funcionalidad. Con ella, si pasan en este caso 30 generaciones sin una mejora del mejor individuo absoluto, un 70% de la población se </w:t>
-      </w:r>
-      <w:proofErr w:type="gramStart"/>
-      <w:r>
-        <w:rPr>
-          <w:sz w:val="24"/>
-        </w:rPr>
-        <w:t>resetea</w:t>
-      </w:r>
-      <w:proofErr w:type="gramEnd"/>
-      <w:r>
-        <w:rPr>
-          <w:sz w:val="24"/>
-        </w:rPr>
-        <w:t xml:space="preserve">, </w:t>
-      </w:r>
-      <w:proofErr w:type="spellStart"/>
-      <w:r>
-        <w:rPr>
-          <w:sz w:val="24"/>
-        </w:rPr>
-        <w:t>aleatorizando</w:t>
-      </w:r>
-      <w:proofErr w:type="spellEnd"/>
-      <w:r>
-        <w:rPr>
-          <w:sz w:val="24"/>
-        </w:rPr>
-        <w:t xml:space="preserve"> su genotipo.</w:t>
-      </w:r>
-    </w:p>
-    <w:p>
-      <w:pPr>
-        <w:jc w:val="both"/>
-        <w:rPr>
-          <w:sz w:val="24"/>
-        </w:rPr>
-      </w:pPr>
-      <w:r>
-        <w:rPr>
-          <w:sz w:val="24"/>
-        </w:rPr>
-        <w:t xml:space="preserve">Esta funcionalidad explica las grandes subidas (lo que implica empeoramiento) de las medias. Por casualidad, en el primer </w:t>
-      </w:r>
-      <w:proofErr w:type="gramStart"/>
-      <w:r>
-        <w:rPr>
-          <w:sz w:val="24"/>
-        </w:rPr>
-        <w:t>reseteo</w:t>
-      </w:r>
-      <w:proofErr w:type="gramEnd"/>
-      <w:r>
-        <w:rPr>
-          <w:sz w:val="24"/>
-        </w:rPr>
-        <w:t xml:space="preserve"> producido en la generación 30, se obtiene un individuo mejor, con los que se obtiene una pequeña mejora.</w:t>
-      </w:r>
-    </w:p>
-    <w:p>
-      <w:pPr>
-        <w:pStyle w:val="Ttulo2"/>
+        <w:t>En nuestro algoritmo hemos añadido una funcionalidad. Con ella, si pasan en este caso 30 generaciones sin una mejora del mejor individuo absoluto, un 70% de la población se resetea, aleatorizando su genotipo.</w:t>
+      </w:r>
+    </w:p>
+    <w:p>
+      <w:pPr>
+        <w:jc w:val="both"/>
+        <w:rPr>
+          <w:sz w:val="24"/>
+        </w:rPr>
+      </w:pPr>
+      <w:r>
+        <w:rPr>
+          <w:sz w:val="24"/>
+        </w:rPr>
+        <w:t>Esta funcionalidad explica las grandes subidas (lo que implica empeoramiento) de las medias. Por casualidad, en el primer reseteo producido en la generación 30, se obtiene un individuo mejor, con los que se obtiene una pequeña mejora.</w:t>
+      </w:r>
+    </w:p>
+    <w:p>
+      <w:pPr>
+        <w:pStyle w:val="Heading2"/>
       </w:pPr>
       <w:r>
         <w:lastRenderedPageBreak/>
@@ -1723,7 +1605,7 @@
     </w:p>
     <w:p>
       <w:pPr>
-        <w:pStyle w:val="Ttulo2"/>
+        <w:pStyle w:val="Heading2"/>
       </w:pPr>
       <w:r>
         <w:t>Sin nada</w:t>
@@ -1821,7 +1703,7 @@
     </w:p>
     <w:p>
       <w:pPr>
-        <w:pStyle w:val="Ttulo2"/>
+        <w:pStyle w:val="Heading2"/>
       </w:pPr>
       <w:r>
         <w:lastRenderedPageBreak/>
@@ -1943,21 +1825,7 @@
         <w:rPr>
           <w:sz w:val="24"/>
         </w:rPr>
-        <w:t xml:space="preserve">Para este caso, hemos elegido una población muy pequeña, de 10 individuos, que evolucionarán durante 1000 generaciones. Además, intentarán optimizar la función de </w:t>
-      </w:r>
-      <w:proofErr w:type="spellStart"/>
-      <w:r>
-        <w:rPr>
-          <w:sz w:val="24"/>
-        </w:rPr>
-        <w:t>Michalewicz</w:t>
-      </w:r>
-      <w:proofErr w:type="spellEnd"/>
-      <w:r>
-        <w:rPr>
-          <w:sz w:val="24"/>
-        </w:rPr>
-        <w:t xml:space="preserve"> con n=12, la cual es bastante complicada. En ambas utilizamos los mismos parámetros, salvo la probabilidad de mutación.</w:t>
+        <w:t>Para este caso, hemos elegido una población muy pequeña, de 10 individuos, que evolucionarán durante 1000 generaciones. Además, intentarán optimizar la función de Michalewicz con n=12, la cual es bastante complicada. En ambas utilizamos los mismos parámetros, salvo la probabilidad de mutación.</w:t>
       </w:r>
     </w:p>
     <w:p>
@@ -1978,6 +1846,7 @@
       <w:pPr>
         <w:jc w:val="both"/>
         <w:rPr>
+          <w:color w:val="FF0000"/>
           <w:sz w:val="24"/>
         </w:rPr>
       </w:pPr>
@@ -1986,158 +1855,6 @@
           <w:sz w:val="24"/>
         </w:rPr>
         <w:t>En cambio, en el segundo utilizamos una probabilidad de mutación del 2%. Esto hace que haya mucho menos ruido, la media de la población mejore, y se consigan mejores resultados.</w:t>
-      </w:r>
-    </w:p>
-    <w:p>
-      <w:pPr>
-        <w:pStyle w:val="Ttulo2"/>
-      </w:pPr>
-      <w:r>
-        <w:lastRenderedPageBreak/>
-        <w:t>Precisión en r</w:t>
-      </w:r>
-      <w:r>
-        <w:t>eal</w:t>
-      </w:r>
-      <w:r>
-        <w:t>es</w:t>
-      </w:r>
-      <w:r>
-        <w:t xml:space="preserve"> y Bits</w:t>
-      </w:r>
-    </w:p>
-    <w:p>
-      <w:pPr>
-        <w:jc w:val="both"/>
-        <w:rPr>
-          <w:sz w:val="24"/>
-        </w:rPr>
-      </w:pPr>
-      <w:r>
-        <w:rPr>
-          <w:noProof/>
-          <w:sz w:val="24"/>
-        </w:rPr>
-        <w:drawing>
-          <wp:inline distT="0" distB="0" distL="0" distR="0">
-            <wp:extent cx="5400040" cy="2966720"/>
-            <wp:effectExtent l="0" t="0" r="0" b="5080"/>
-            <wp:docPr id="10" name="Imagen 10" descr="Imagen que contiene captura de pantalla&#10;&#10;Descripción generada automáticamente"/>
-            <wp:cNvGraphicFramePr>
-              <a:graphicFrameLocks xmlns:a="http://schemas.openxmlformats.org/drawingml/2006/main" noChangeAspect="1"/>
-            </wp:cNvGraphicFramePr>
-            <a:graphic xmlns:a="http://schemas.openxmlformats.org/drawingml/2006/main">
-              <a:graphicData uri="http://schemas.openxmlformats.org/drawingml/2006/picture">
-                <pic:pic xmlns:pic="http://schemas.openxmlformats.org/drawingml/2006/picture">
-                  <pic:nvPicPr>
-                    <pic:cNvPr id="10" name="Captura de pantalla 2020-02-28 a las 15.18.42.png"/>
-                    <pic:cNvPicPr/>
-                  </pic:nvPicPr>
-                  <pic:blipFill>
-                    <a:blip r:embed="rId19">
-                      <a:extLst>
-                        <a:ext uri="{28A0092B-C50C-407E-A947-70E740481C1C}">
-                          <a14:useLocalDpi xmlns:a14="http://schemas.microsoft.com/office/drawing/2010/main" val="0"/>
-                        </a:ext>
-                      </a:extLst>
-                    </a:blip>
-                    <a:stretch>
-                      <a:fillRect/>
-                    </a:stretch>
-                  </pic:blipFill>
-                  <pic:spPr>
-                    <a:xfrm>
-                      <a:off x="0" y="0"/>
-                      <a:ext cx="5400040" cy="2966720"/>
-                    </a:xfrm>
-                    <a:prstGeom prst="rect">
-                      <a:avLst/>
-                    </a:prstGeom>
-                  </pic:spPr>
-                </pic:pic>
-              </a:graphicData>
-            </a:graphic>
-          </wp:inline>
-        </w:drawing>
-      </w:r>
-      <w:r>
-        <w:rPr>
-          <w:noProof/>
-          <w:sz w:val="24"/>
-        </w:rPr>
-        <w:drawing>
-          <wp:inline distT="0" distB="0" distL="0" distR="0">
-            <wp:extent cx="5400040" cy="3000375"/>
-            <wp:effectExtent l="0" t="0" r="0" b="0"/>
-            <wp:docPr id="13" name="Imagen 13" descr="Imagen que contiene captura de pantalla&#10;&#10;Descripción generada automáticamente"/>
-            <wp:cNvGraphicFramePr>
-              <a:graphicFrameLocks xmlns:a="http://schemas.openxmlformats.org/drawingml/2006/main" noChangeAspect="1"/>
-            </wp:cNvGraphicFramePr>
-            <a:graphic xmlns:a="http://schemas.openxmlformats.org/drawingml/2006/main">
-              <a:graphicData uri="http://schemas.openxmlformats.org/drawingml/2006/picture">
-                <pic:pic xmlns:pic="http://schemas.openxmlformats.org/drawingml/2006/picture">
-                  <pic:nvPicPr>
-                    <pic:cNvPr id="13" name="Captura de pantalla 2020-02-28 a las 15.19.22.png"/>
-                    <pic:cNvPicPr/>
-                  </pic:nvPicPr>
-                  <pic:blipFill>
-                    <a:blip r:embed="rId20">
-                      <a:extLst>
-                        <a:ext uri="{28A0092B-C50C-407E-A947-70E740481C1C}">
-                          <a14:useLocalDpi xmlns:a14="http://schemas.microsoft.com/office/drawing/2010/main" val="0"/>
-                        </a:ext>
-                      </a:extLst>
-                    </a:blip>
-                    <a:stretch>
-                      <a:fillRect/>
-                    </a:stretch>
-                  </pic:blipFill>
-                  <pic:spPr>
-                    <a:xfrm>
-                      <a:off x="0" y="0"/>
-                      <a:ext cx="5400040" cy="3000375"/>
-                    </a:xfrm>
-                    <a:prstGeom prst="rect">
-                      <a:avLst/>
-                    </a:prstGeom>
-                  </pic:spPr>
-                </pic:pic>
-              </a:graphicData>
-            </a:graphic>
-          </wp:inline>
-        </w:drawing>
-      </w:r>
-    </w:p>
-    <w:p>
-      <w:pPr>
-        <w:jc w:val="both"/>
-        <w:rPr>
-          <w:sz w:val="24"/>
-        </w:rPr>
-      </w:pPr>
-      <w:r>
-        <w:rPr>
-          <w:sz w:val="24"/>
-        </w:rPr>
-        <w:t>En la primera gráfica utilizamos la representación con bits</w:t>
-      </w:r>
-      <w:r>
-        <w:rPr>
-          <w:sz w:val="24"/>
-        </w:rPr>
-        <w:t xml:space="preserve"> con una precisión de 3 decimales,</w:t>
-      </w:r>
-      <w:r>
-        <w:rPr>
-          <w:sz w:val="24"/>
-        </w:rPr>
-        <w:t xml:space="preserve"> mientras que en la segunda utilizamos la de</w:t>
-      </w:r>
-      <w:r>
-        <w:rPr>
-          <w:sz w:val="24"/>
-        </w:rPr>
-        <w:t xml:space="preserve"> números reales. Como se puede apreciar, se consigue un mejor resultado con la representación de números reales. Esto se puede deber a que la precisión con los números reales es mayor. En un intervalo tan pequeño como es del 0 a Pi, es importante la precisión para encontrar un resultado bueno.</w:t>
       </w:r>
     </w:p>
     <w:sectPr>
@@ -2151,7 +1868,7 @@
 </file>
 
 <file path=word/numbering.xml><?xml version="1.0" encoding="utf-8"?>
-<w:numbering xmlns:wpc="http://schemas.microsoft.com/office/word/2010/wordprocessingCanvas" xmlns:cx="http://schemas.microsoft.com/office/drawing/2014/chartex" xmlns:cx1="http://schemas.microsoft.com/office/drawing/2015/9/8/chartex" xmlns:cx2="http://schemas.microsoft.com/office/drawing/2015/10/21/chartex" xmlns:cx3="http://schemas.microsoft.com/office/drawing/2016/5/9/chartex" xmlns:cx4="http://schemas.microsoft.com/office/drawing/2016/5/10/chartex" xmlns:cx5="http://schemas.microsoft.com/office/drawing/2016/5/11/chartex" xmlns:cx6="http://schemas.microsoft.com/office/drawing/2016/5/12/chartex" xmlns:cx7="http://schemas.microsoft.com/office/drawing/2016/5/13/chartex" xmlns:cx8="http://schemas.microsoft.com/office/drawing/2016/5/14/chartex" xmlns:mc="http://schemas.openxmlformats.org/markup-compatibility/2006" xmlns:aink="http://schemas.microsoft.com/office/drawing/2016/ink" xmlns:am3d="http://schemas.microsoft.com/office/drawing/2017/model3d" xmlns:o="urn:schemas-microsoft-com:office:office" xmlns:r="http://schemas.openxmlformats.org/officeDocument/2006/relationships" xmlns:m="http://schemas.openxmlformats.org/officeDocument/2006/math" xmlns:v="urn:schemas-microsoft-com:vml" xmlns:wp14="http://schemas.microsoft.com/office/word/2010/wordprocessingDrawing" xmlns:wp="http://schemas.openxmlformats.org/drawingml/2006/wordprocessingDrawing" xmlns:w10="urn:schemas-microsoft-com:office:word" xmlns:w="http://schemas.openxmlformats.org/wordprocessingml/2006/main" xmlns:w14="http://schemas.microsoft.com/office/word/2010/wordml" xmlns:w15="http://schemas.microsoft.com/office/word/2012/wordml" xmlns:w16cex="http://schemas.microsoft.com/office/word/2018/wordml/cex" xmlns:w16cid="http://schemas.microsoft.com/office/word/2016/wordml/cid" xmlns:w16="http://schemas.microsoft.com/office/word/2018/wordml" xmlns:w16se="http://schemas.microsoft.com/office/word/2015/wordml/symex" xmlns:wpg="http://schemas.microsoft.com/office/word/2010/wordprocessingGroup" xmlns:wpi="http://schemas.microsoft.com/office/word/2010/wordprocessingInk" xmlns:wne="http://schemas.microsoft.com/office/word/2006/wordml" xmlns:wps="http://schemas.microsoft.com/office/word/2010/wordprocessingShape" mc:Ignorable="w14 w15 w16se w16cid w16 w16cex wp14">
+<w:numbering xmlns:wpc="http://schemas.microsoft.com/office/word/2010/wordprocessingCanvas" xmlns:cx="http://schemas.microsoft.com/office/drawing/2014/chartex" xmlns:cx1="http://schemas.microsoft.com/office/drawing/2015/9/8/chartex" xmlns:mc="http://schemas.openxmlformats.org/markup-compatibility/2006" xmlns:o="urn:schemas-microsoft-com:office:office" xmlns:r="http://schemas.openxmlformats.org/officeDocument/2006/relationships" xmlns:m="http://schemas.openxmlformats.org/officeDocument/2006/math" xmlns:v="urn:schemas-microsoft-com:vml" xmlns:wp14="http://schemas.microsoft.com/office/word/2010/wordprocessingDrawing" xmlns:wp="http://schemas.openxmlformats.org/drawingml/2006/wordprocessingDrawing" xmlns:w10="urn:schemas-microsoft-com:office:word" xmlns:w="http://schemas.openxmlformats.org/wordprocessingml/2006/main" xmlns:w14="http://schemas.microsoft.com/office/word/2010/wordml" xmlns:w15="http://schemas.microsoft.com/office/word/2012/wordml" xmlns:w16se="http://schemas.microsoft.com/office/word/2015/wordml/symex" xmlns:wpg="http://schemas.microsoft.com/office/word/2010/wordprocessingGroup" xmlns:wpi="http://schemas.microsoft.com/office/word/2010/wordprocessingInk" xmlns:wne="http://schemas.microsoft.com/office/word/2006/wordml" xmlns:wps="http://schemas.microsoft.com/office/word/2010/wordprocessingShape" mc:Ignorable="w14 w15 w16se wp14">
   <w:abstractNum w:abstractNumId="0" w15:restartNumberingAfterBreak="0">
     <w:nsid w:val="0962319A"/>
     <w:multiLevelType w:val="hybridMultilevel"/>
@@ -2272,7 +1989,7 @@
 </file>
 
 <file path=word/styles.xml><?xml version="1.0" encoding="utf-8"?>
-<w:styles xmlns:mc="http://schemas.openxmlformats.org/markup-compatibility/2006" xmlns:r="http://schemas.openxmlformats.org/officeDocument/2006/relationships" xmlns:w="http://schemas.openxmlformats.org/wordprocessingml/2006/main" xmlns:w14="http://schemas.microsoft.com/office/word/2010/wordml" xmlns:w15="http://schemas.microsoft.com/office/word/2012/wordml" xmlns:w16cex="http://schemas.microsoft.com/office/word/2018/wordml/cex" xmlns:w16cid="http://schemas.microsoft.com/office/word/2016/wordml/cid" xmlns:w16="http://schemas.microsoft.com/office/word/2018/wordml" xmlns:w16se="http://schemas.microsoft.com/office/word/2015/wordml/symex" mc:Ignorable="w14 w15 w16se w16cid w16 w16cex">
+<w:styles xmlns:mc="http://schemas.openxmlformats.org/markup-compatibility/2006" xmlns:r="http://schemas.openxmlformats.org/officeDocument/2006/relationships" xmlns:w="http://schemas.openxmlformats.org/wordprocessingml/2006/main" xmlns:w14="http://schemas.microsoft.com/office/word/2010/wordml" xmlns:w15="http://schemas.microsoft.com/office/word/2012/wordml" xmlns:w16se="http://schemas.microsoft.com/office/word/2015/wordml/symex" mc:Ignorable="w14 w15 w16se">
   <w:docDefaults>
     <w:rPrDefault>
       <w:rPr>
@@ -2288,7 +2005,7 @@
       </w:pPr>
     </w:pPrDefault>
   </w:docDefaults>
-  <w:latentStyles w:defLockedState="0" w:defUIPriority="99" w:defSemiHidden="0" w:defUnhideWhenUsed="0" w:defQFormat="0" w:count="376">
+  <w:latentStyles w:defLockedState="0" w:defUIPriority="99" w:defSemiHidden="0" w:defUnhideWhenUsed="0" w:defQFormat="0" w:count="371">
     <w:lsdException w:name="Normal" w:uiPriority="0" w:qFormat="1"/>
     <w:lsdException w:name="heading 1" w:uiPriority="9" w:qFormat="1"/>
     <w:lsdException w:name="heading 2" w:semiHidden="1" w:uiPriority="9" w:unhideWhenUsed="1" w:qFormat="1"/>
@@ -2394,6 +2111,7 @@
     <w:lsdException w:name="HTML Sample" w:semiHidden="1" w:unhideWhenUsed="1"/>
     <w:lsdException w:name="HTML Typewriter" w:semiHidden="1" w:unhideWhenUsed="1"/>
     <w:lsdException w:name="HTML Variable" w:semiHidden="1" w:unhideWhenUsed="1"/>
+    <w:lsdException w:name="Normal Table" w:semiHidden="1" w:unhideWhenUsed="1"/>
     <w:lsdException w:name="annotation subject" w:semiHidden="1" w:unhideWhenUsed="1"/>
     <w:lsdException w:name="No List" w:semiHidden="1" w:unhideWhenUsed="1"/>
     <w:lsdException w:name="Outline List 1" w:semiHidden="1" w:unhideWhenUsed="1"/>
@@ -2436,8 +2154,11 @@
     <w:lsdException w:name="Table Contemporary" w:semiHidden="1" w:unhideWhenUsed="1"/>
     <w:lsdException w:name="Table Elegant" w:semiHidden="1" w:unhideWhenUsed="1"/>
     <w:lsdException w:name="Table Professional" w:semiHidden="1" w:unhideWhenUsed="1"/>
+    <w:lsdException w:name="Table Subtle 1" w:semiHidden="1" w:unhideWhenUsed="1"/>
     <w:lsdException w:name="Table Subtle 2" w:semiHidden="1" w:unhideWhenUsed="1"/>
     <w:lsdException w:name="Table Web 1" w:semiHidden="1" w:unhideWhenUsed="1"/>
+    <w:lsdException w:name="Table Web 2" w:semiHidden="1" w:unhideWhenUsed="1"/>
+    <w:lsdException w:name="Table Web 3" w:semiHidden="1" w:unhideWhenUsed="1"/>
     <w:lsdException w:name="Balloon Text" w:semiHidden="1" w:unhideWhenUsed="1"/>
     <w:lsdException w:name="Table Grid" w:uiPriority="39"/>
     <w:lsdException w:name="Table Theme" w:semiHidden="1" w:unhideWhenUsed="1"/>
@@ -2656,21 +2377,16 @@
     <w:lsdException w:name="List Table 5 Dark Accent 6" w:uiPriority="50"/>
     <w:lsdException w:name="List Table 6 Colorful Accent 6" w:uiPriority="51"/>
     <w:lsdException w:name="List Table 7 Colorful Accent 6" w:uiPriority="52"/>
-    <w:lsdException w:name="Mention" w:semiHidden="1" w:unhideWhenUsed="1"/>
-    <w:lsdException w:name="Smart Hyperlink" w:semiHidden="1" w:unhideWhenUsed="1"/>
-    <w:lsdException w:name="Hashtag" w:semiHidden="1" w:unhideWhenUsed="1"/>
-    <w:lsdException w:name="Unresolved Mention" w:semiHidden="1" w:unhideWhenUsed="1"/>
-    <w:lsdException w:name="Smart Link" w:semiHidden="1" w:unhideWhenUsed="1"/>
   </w:latentStyles>
   <w:style w:type="paragraph" w:default="1" w:styleId="Normal">
     <w:name w:val="Normal"/>
     <w:qFormat/>
   </w:style>
-  <w:style w:type="paragraph" w:styleId="Ttulo1">
+  <w:style w:type="paragraph" w:styleId="Heading1">
     <w:name w:val="heading 1"/>
     <w:basedOn w:val="Normal"/>
     <w:next w:val="Normal"/>
-    <w:link w:val="Ttulo1Car"/>
+    <w:link w:val="Heading1Char"/>
     <w:uiPriority w:val="9"/>
     <w:qFormat/>
     <w:rsid w:val="006E28BF"/>
@@ -2687,11 +2403,11 @@
       <w:szCs w:val="32"/>
     </w:rPr>
   </w:style>
-  <w:style w:type="paragraph" w:styleId="Ttulo2">
+  <w:style w:type="paragraph" w:styleId="Heading2">
     <w:name w:val="heading 2"/>
     <w:basedOn w:val="Normal"/>
     <w:next w:val="Normal"/>
-    <w:link w:val="Ttulo2Car"/>
+    <w:link w:val="Heading2Char"/>
     <w:uiPriority w:val="9"/>
     <w:unhideWhenUsed/>
     <w:qFormat/>
@@ -2709,11 +2425,11 @@
       <w:szCs w:val="26"/>
     </w:rPr>
   </w:style>
-  <w:style w:type="paragraph" w:styleId="Ttulo3">
+  <w:style w:type="paragraph" w:styleId="Heading3">
     <w:name w:val="heading 3"/>
     <w:basedOn w:val="Normal"/>
     <w:next w:val="Normal"/>
-    <w:link w:val="Ttulo3Car"/>
+    <w:link w:val="Heading3Char"/>
     <w:uiPriority w:val="9"/>
     <w:unhideWhenUsed/>
     <w:qFormat/>
@@ -2731,13 +2447,13 @@
       <w:szCs w:val="24"/>
     </w:rPr>
   </w:style>
-  <w:style w:type="character" w:default="1" w:styleId="Fuentedeprrafopredeter">
+  <w:style w:type="character" w:default="1" w:styleId="DefaultParagraphFont">
     <w:name w:val="Default Paragraph Font"/>
     <w:uiPriority w:val="1"/>
     <w:semiHidden/>
     <w:unhideWhenUsed/>
   </w:style>
-  <w:style w:type="table" w:default="1" w:styleId="Tablanormal">
+  <w:style w:type="table" w:default="1" w:styleId="TableNormal">
     <w:name w:val="Normal Table"/>
     <w:uiPriority w:val="99"/>
     <w:semiHidden/>
@@ -2752,13 +2468,13 @@
       </w:tblCellMar>
     </w:tblPr>
   </w:style>
-  <w:style w:type="numbering" w:default="1" w:styleId="Sinlista">
+  <w:style w:type="numbering" w:default="1" w:styleId="NoList">
     <w:name w:val="No List"/>
     <w:uiPriority w:val="99"/>
     <w:semiHidden/>
     <w:unhideWhenUsed/>
   </w:style>
-  <w:style w:type="paragraph" w:styleId="Prrafodelista">
+  <w:style w:type="paragraph" w:styleId="ListParagraph">
     <w:name w:val="List Paragraph"/>
     <w:basedOn w:val="Normal"/>
     <w:uiPriority w:val="34"/>
@@ -2769,10 +2485,10 @@
       <w:contextualSpacing/>
     </w:pPr>
   </w:style>
-  <w:style w:type="character" w:customStyle="1" w:styleId="Ttulo1Car">
-    <w:name w:val="Título 1 Car"/>
-    <w:basedOn w:val="Fuentedeprrafopredeter"/>
-    <w:link w:val="Ttulo1"/>
+  <w:style w:type="character" w:customStyle="1" w:styleId="Heading1Char">
+    <w:name w:val="Heading 1 Char"/>
+    <w:basedOn w:val="DefaultParagraphFont"/>
+    <w:link w:val="Heading1"/>
     <w:uiPriority w:val="9"/>
     <w:rsid w:val="006E28BF"/>
     <w:rPr>
@@ -2782,11 +2498,11 @@
       <w:szCs w:val="32"/>
     </w:rPr>
   </w:style>
-  <w:style w:type="paragraph" w:styleId="Ttulo">
+  <w:style w:type="paragraph" w:styleId="Title">
     <w:name w:val="Title"/>
     <w:basedOn w:val="Normal"/>
     <w:next w:val="Normal"/>
-    <w:link w:val="TtuloCar"/>
+    <w:link w:val="TitleChar"/>
     <w:uiPriority w:val="10"/>
     <w:qFormat/>
     <w:rsid w:val="00EA6235"/>
@@ -2802,10 +2518,10 @@
       <w:szCs w:val="56"/>
     </w:rPr>
   </w:style>
-  <w:style w:type="character" w:customStyle="1" w:styleId="TtuloCar">
-    <w:name w:val="Título Car"/>
-    <w:basedOn w:val="Fuentedeprrafopredeter"/>
-    <w:link w:val="Ttulo"/>
+  <w:style w:type="character" w:customStyle="1" w:styleId="TitleChar">
+    <w:name w:val="Title Char"/>
+    <w:basedOn w:val="DefaultParagraphFont"/>
+    <w:link w:val="Title"/>
     <w:uiPriority w:val="10"/>
     <w:rsid w:val="00EA6235"/>
     <w:rPr>
@@ -2816,10 +2532,10 @@
       <w:szCs w:val="56"/>
     </w:rPr>
   </w:style>
-  <w:style w:type="character" w:customStyle="1" w:styleId="Ttulo2Car">
-    <w:name w:val="Título 2 Car"/>
-    <w:basedOn w:val="Fuentedeprrafopredeter"/>
-    <w:link w:val="Ttulo2"/>
+  <w:style w:type="character" w:customStyle="1" w:styleId="Heading2Char">
+    <w:name w:val="Heading 2 Char"/>
+    <w:basedOn w:val="DefaultParagraphFont"/>
+    <w:link w:val="Heading2"/>
     <w:uiPriority w:val="9"/>
     <w:rsid w:val="00264D07"/>
     <w:rPr>
@@ -2829,10 +2545,10 @@
       <w:szCs w:val="26"/>
     </w:rPr>
   </w:style>
-  <w:style w:type="character" w:customStyle="1" w:styleId="Ttulo3Car">
-    <w:name w:val="Título 3 Car"/>
-    <w:basedOn w:val="Fuentedeprrafopredeter"/>
-    <w:link w:val="Ttulo3"/>
+  <w:style w:type="character" w:customStyle="1" w:styleId="Heading3Char">
+    <w:name w:val="Heading 3 Char"/>
+    <w:basedOn w:val="DefaultParagraphFont"/>
+    <w:link w:val="Heading3"/>
     <w:uiPriority w:val="9"/>
     <w:rsid w:val="00082D71"/>
     <w:rPr>

</xml_diff>